<commit_message>
changement style de toutes les pages!
</commit_message>
<xml_diff>
--- a/REDACTION/GenMapComp_bioinfo_01_06_2016.docx
+++ b/REDACTION/GenMapComp_bioinfo_01_06_2016.docx
@@ -35,12 +35,24 @@
       <w:pPr>
         <w:pStyle w:val="article-info"/>
       </w:pPr>
+      <w:proofErr w:type="spellStart"/>
+      <w:proofErr w:type="gramStart"/>
       <w:r>
         <w:t>d</w:t>
       </w:r>
       <w:r>
-        <w:t>oi: 10.1093/bioinformatics/xxxxx</w:t>
-      </w:r>
+        <w:t>oi</w:t>
+      </w:r>
+      <w:proofErr w:type="spellEnd"/>
+      <w:proofErr w:type="gramEnd"/>
+      <w:r>
+        <w:t>: 10.1093/bioinformatics/</w:t>
+      </w:r>
+      <w:proofErr w:type="spellStart"/>
+      <w:r>
+        <w:t>xxxxx</w:t>
+      </w:r>
+      <w:proofErr w:type="spellEnd"/>
     </w:p>
     <w:p>
       <w:pPr>
@@ -183,7 +195,21 @@
               <w:rPr>
                 <w:i/>
               </w:rPr>
-              <w:t>Montpellier SupAgro, UMR AGAP, 34060 Montpellier, France</w:t>
+              <w:t xml:space="preserve">Montpellier </w:t>
+            </w:r>
+            <w:proofErr w:type="spellStart"/>
+            <w:r>
+              <w:rPr>
+                <w:i/>
+              </w:rPr>
+              <w:t>SupAgro</w:t>
+            </w:r>
+            <w:proofErr w:type="spellEnd"/>
+            <w:r>
+              <w:rPr>
+                <w:i/>
+              </w:rPr>
+              <w:t>, UMR AGAP, 34060 Montpellier, France</w:t>
             </w:r>
             <w:r>
               <w:t xml:space="preserve"> </w:t>
@@ -287,7 +313,15 @@
               <w:t xml:space="preserve">the key </w:t>
             </w:r>
             <w:r>
-              <w:t>characteristics of high density maps and to pinpoint t</w:t>
+              <w:t xml:space="preserve">characteristics of </w:t>
+            </w:r>
+            <w:proofErr w:type="gramStart"/>
+            <w:r>
+              <w:t>high density</w:t>
+            </w:r>
+            <w:proofErr w:type="gramEnd"/>
+            <w:r>
+              <w:t xml:space="preserve"> maps and to pinpoint t</w:t>
             </w:r>
             <w:r>
               <w:t>heir differences and similarities</w:t>
@@ -295,8 +329,6 @@
             <w:r>
               <w:t>.</w:t>
             </w:r>
-            <w:bookmarkStart w:id="0" w:name="_GoBack"/>
-            <w:bookmarkEnd w:id="0"/>
           </w:p>
           <w:p>
             <w:pPr>
@@ -309,7 +341,15 @@
               <w:t>Results:</w:t>
             </w:r>
             <w:r>
-              <w:t xml:space="preserve"> We developed GeneMap Comparator a web based application allowing to easily compare different maps by depicting their key statistics and the relative </w:t>
+              <w:t xml:space="preserve"> We developed </w:t>
+            </w:r>
+            <w:proofErr w:type="spellStart"/>
+            <w:r>
+              <w:t>GeneMap</w:t>
+            </w:r>
+            <w:proofErr w:type="spellEnd"/>
+            <w:r>
+              <w:t xml:space="preserve"> Comparator a web based application allowing to easily compare different maps by depicting their key statistics and the relative </w:t>
             </w:r>
             <w:r>
               <w:t>position</w:t>
@@ -353,7 +393,15 @@
               </w:r>
             </w:hyperlink>
             <w:r>
-              <w:t>. Source code is freely available on GitHub for non-commercial use only. (</w:t>
+              <w:t xml:space="preserve">. Source code is freely available on </w:t>
+            </w:r>
+            <w:proofErr w:type="spellStart"/>
+            <w:r>
+              <w:t>GitHub</w:t>
+            </w:r>
+            <w:proofErr w:type="spellEnd"/>
+            <w:r>
+              <w:t xml:space="preserve"> for non-commercial use only. (</w:t>
             </w:r>
             <w:hyperlink r:id="rId10" w:history="1">
               <w:r>
@@ -424,21 +472,21 @@
                 <w:b/>
                 <w:lang w:val="en-GB" w:eastAsia="en-IN"/>
               </w:rPr>
-              <w:t>Supplementary information:</w:t>
+              <w:t>Supplementary information</w:t>
             </w:r>
             <w:r>
               <w:rPr>
                 <w:rFonts w:ascii="AdvPS2A83" w:hAnsi="AdvPS2A83" w:cs="AdvPS2A83"/>
-                <w:color w:val="0000FF"/>
+                <w:color w:val="000000"/>
+                <w:lang w:val="en-GB" w:eastAsia="en-IN"/>
+              </w:rPr>
+              <w:t>: Supplementary data</w:t>
+            </w:r>
+            <w:r>
+              <w:rPr>
                 <w:lang w:val="en-GB" w:eastAsia="en-IN"/>
               </w:rPr>
               <w:t xml:space="preserve"> </w:t>
-            </w:r>
-            <w:r>
-              <w:rPr>
-                <w:lang w:val="en-GB" w:eastAsia="en-IN"/>
-              </w:rPr>
-              <w:t xml:space="preserve">Supplementary data </w:t>
             </w:r>
             <w:r>
               <w:rPr>
@@ -659,7 +707,160 @@
           <w:szCs w:val="16"/>
           <w:lang w:eastAsia="ko-KR"/>
         </w:rPr>
-        <w:t xml:space="preserve"> - Permet de comparer des cartes plus denses (NGS). Exemple: map chart deviant illisible avec &gt;100 marqueurs par chromosomes ( avérifier)</w:t>
+        <w:t xml:space="preserve"> - </w:t>
+      </w:r>
+      <w:proofErr w:type="spellStart"/>
+      <w:r>
+        <w:rPr>
+          <w:rFonts w:ascii="Times New Roman" w:hAnsi="Times New Roman"/>
+          <w:sz w:val="16"/>
+          <w:szCs w:val="16"/>
+          <w:lang w:eastAsia="ko-KR"/>
+        </w:rPr>
+        <w:t>Permet</w:t>
+      </w:r>
+      <w:proofErr w:type="spellEnd"/>
+      <w:r>
+        <w:rPr>
+          <w:rFonts w:ascii="Times New Roman" w:hAnsi="Times New Roman"/>
+          <w:sz w:val="16"/>
+          <w:szCs w:val="16"/>
+          <w:lang w:eastAsia="ko-KR"/>
+        </w:rPr>
+        <w:t xml:space="preserve"> de comparer des </w:t>
+      </w:r>
+      <w:proofErr w:type="spellStart"/>
+      <w:proofErr w:type="gramStart"/>
+      <w:r>
+        <w:rPr>
+          <w:rFonts w:ascii="Times New Roman" w:hAnsi="Times New Roman"/>
+          <w:sz w:val="16"/>
+          <w:szCs w:val="16"/>
+          <w:lang w:eastAsia="ko-KR"/>
+        </w:rPr>
+        <w:t>cartes</w:t>
+      </w:r>
+      <w:proofErr w:type="spellEnd"/>
+      <w:proofErr w:type="gramEnd"/>
+      <w:r>
+        <w:rPr>
+          <w:rFonts w:ascii="Times New Roman" w:hAnsi="Times New Roman"/>
+          <w:sz w:val="16"/>
+          <w:szCs w:val="16"/>
+          <w:lang w:eastAsia="ko-KR"/>
+        </w:rPr>
+        <w:t xml:space="preserve"> plus </w:t>
+      </w:r>
+      <w:proofErr w:type="spellStart"/>
+      <w:r>
+        <w:rPr>
+          <w:rFonts w:ascii="Times New Roman" w:hAnsi="Times New Roman"/>
+          <w:sz w:val="16"/>
+          <w:szCs w:val="16"/>
+          <w:lang w:eastAsia="ko-KR"/>
+        </w:rPr>
+        <w:t>denses</w:t>
+      </w:r>
+      <w:proofErr w:type="spellEnd"/>
+      <w:r>
+        <w:rPr>
+          <w:rFonts w:ascii="Times New Roman" w:hAnsi="Times New Roman"/>
+          <w:sz w:val="16"/>
+          <w:szCs w:val="16"/>
+          <w:lang w:eastAsia="ko-KR"/>
+        </w:rPr>
+        <w:t xml:space="preserve"> (NGS). </w:t>
+      </w:r>
+      <w:proofErr w:type="spellStart"/>
+      <w:r>
+        <w:rPr>
+          <w:rFonts w:ascii="Times New Roman" w:hAnsi="Times New Roman"/>
+          <w:sz w:val="16"/>
+          <w:szCs w:val="16"/>
+          <w:lang w:eastAsia="ko-KR"/>
+        </w:rPr>
+        <w:t>Exemple</w:t>
+      </w:r>
+      <w:proofErr w:type="spellEnd"/>
+      <w:r>
+        <w:rPr>
+          <w:rFonts w:ascii="Times New Roman" w:hAnsi="Times New Roman"/>
+          <w:sz w:val="16"/>
+          <w:szCs w:val="16"/>
+          <w:lang w:eastAsia="ko-KR"/>
+        </w:rPr>
+        <w:t xml:space="preserve">: map chart deviant </w:t>
+      </w:r>
+      <w:proofErr w:type="spellStart"/>
+      <w:r>
+        <w:rPr>
+          <w:rFonts w:ascii="Times New Roman" w:hAnsi="Times New Roman"/>
+          <w:sz w:val="16"/>
+          <w:szCs w:val="16"/>
+          <w:lang w:eastAsia="ko-KR"/>
+        </w:rPr>
+        <w:t>illisible</w:t>
+      </w:r>
+      <w:proofErr w:type="spellEnd"/>
+      <w:r>
+        <w:rPr>
+          <w:rFonts w:ascii="Times New Roman" w:hAnsi="Times New Roman"/>
+          <w:sz w:val="16"/>
+          <w:szCs w:val="16"/>
+          <w:lang w:eastAsia="ko-KR"/>
+        </w:rPr>
+        <w:t xml:space="preserve"> avec &gt;100 </w:t>
+      </w:r>
+      <w:proofErr w:type="spellStart"/>
+      <w:r>
+        <w:rPr>
+          <w:rFonts w:ascii="Times New Roman" w:hAnsi="Times New Roman"/>
+          <w:sz w:val="16"/>
+          <w:szCs w:val="16"/>
+          <w:lang w:eastAsia="ko-KR"/>
+        </w:rPr>
+        <w:t>marqueurs</w:t>
+      </w:r>
+      <w:proofErr w:type="spellEnd"/>
+      <w:r>
+        <w:rPr>
+          <w:rFonts w:ascii="Times New Roman" w:hAnsi="Times New Roman"/>
+          <w:sz w:val="16"/>
+          <w:szCs w:val="16"/>
+          <w:lang w:eastAsia="ko-KR"/>
+        </w:rPr>
+        <w:t xml:space="preserve"> par chromosomes </w:t>
+      </w:r>
+      <w:proofErr w:type="gramStart"/>
+      <w:r>
+        <w:rPr>
+          <w:rFonts w:ascii="Times New Roman" w:hAnsi="Times New Roman"/>
+          <w:sz w:val="16"/>
+          <w:szCs w:val="16"/>
+          <w:lang w:eastAsia="ko-KR"/>
+        </w:rPr>
+        <w:t xml:space="preserve">( </w:t>
+      </w:r>
+      <w:proofErr w:type="spellStart"/>
+      <w:r>
+        <w:rPr>
+          <w:rFonts w:ascii="Times New Roman" w:hAnsi="Times New Roman"/>
+          <w:sz w:val="16"/>
+          <w:szCs w:val="16"/>
+          <w:lang w:eastAsia="ko-KR"/>
+        </w:rPr>
+        <w:t>avérifier</w:t>
+      </w:r>
+      <w:proofErr w:type="spellEnd"/>
+      <w:proofErr w:type="gramEnd"/>
+      <w:r>
+        <w:rPr>
+          <w:rFonts w:ascii="Times New Roman" w:hAnsi="Times New Roman"/>
+          <w:sz w:val="16"/>
+          <w:szCs w:val="16"/>
+          <w:lang w:eastAsia="ko-KR"/>
+        </w:rPr>
+        <w:t>)</w:t>
       </w:r>
     </w:p>
     <w:p>
@@ -683,7 +884,67 @@
           <w:szCs w:val="16"/>
           <w:lang w:eastAsia="ko-KR"/>
         </w:rPr>
-        <w:t xml:space="preserve"> - Permet des comparaisons inter-chromosomiques.</w:t>
+        <w:t xml:space="preserve"> - </w:t>
+      </w:r>
+      <w:proofErr w:type="spellStart"/>
+      <w:r>
+        <w:rPr>
+          <w:rFonts w:ascii="Times New Roman" w:hAnsi="Times New Roman"/>
+          <w:sz w:val="16"/>
+          <w:szCs w:val="16"/>
+          <w:lang w:eastAsia="ko-KR"/>
+        </w:rPr>
+        <w:t>Permet</w:t>
+      </w:r>
+      <w:proofErr w:type="spellEnd"/>
+      <w:r>
+        <w:rPr>
+          <w:rFonts w:ascii="Times New Roman" w:hAnsi="Times New Roman"/>
+          <w:sz w:val="16"/>
+          <w:szCs w:val="16"/>
+          <w:lang w:eastAsia="ko-KR"/>
+        </w:rPr>
+        <w:t xml:space="preserve"> des </w:t>
+      </w:r>
+      <w:proofErr w:type="spellStart"/>
+      <w:r>
+        <w:rPr>
+          <w:rFonts w:ascii="Times New Roman" w:hAnsi="Times New Roman"/>
+          <w:sz w:val="16"/>
+          <w:szCs w:val="16"/>
+          <w:lang w:eastAsia="ko-KR"/>
+        </w:rPr>
+        <w:t>comparaisons</w:t>
+      </w:r>
+      <w:proofErr w:type="spellEnd"/>
+      <w:r>
+        <w:rPr>
+          <w:rFonts w:ascii="Times New Roman" w:hAnsi="Times New Roman"/>
+          <w:sz w:val="16"/>
+          <w:szCs w:val="16"/>
+          <w:lang w:eastAsia="ko-KR"/>
+        </w:rPr>
+        <w:t xml:space="preserve"> inter-</w:t>
+      </w:r>
+      <w:proofErr w:type="spellStart"/>
+      <w:r>
+        <w:rPr>
+          <w:rFonts w:ascii="Times New Roman" w:hAnsi="Times New Roman"/>
+          <w:sz w:val="16"/>
+          <w:szCs w:val="16"/>
+          <w:lang w:eastAsia="ko-KR"/>
+        </w:rPr>
+        <w:t>chromosomiques</w:t>
+      </w:r>
+      <w:proofErr w:type="spellEnd"/>
+      <w:r>
+        <w:rPr>
+          <w:rFonts w:ascii="Times New Roman" w:hAnsi="Times New Roman"/>
+          <w:sz w:val="16"/>
+          <w:szCs w:val="16"/>
+          <w:lang w:eastAsia="ko-KR"/>
+        </w:rPr>
+        <w:t>.</w:t>
       </w:r>
     </w:p>
     <w:p>
@@ -707,7 +968,47 @@
           <w:szCs w:val="16"/>
           <w:lang w:eastAsia="ko-KR"/>
         </w:rPr>
-        <w:t xml:space="preserve"> - Utilisation sur le WEB -&gt; 0 installation.</w:t>
+        <w:t xml:space="preserve"> - </w:t>
+      </w:r>
+      <w:proofErr w:type="spellStart"/>
+      <w:r>
+        <w:rPr>
+          <w:rFonts w:ascii="Times New Roman" w:hAnsi="Times New Roman"/>
+          <w:sz w:val="16"/>
+          <w:szCs w:val="16"/>
+          <w:lang w:eastAsia="ko-KR"/>
+        </w:rPr>
+        <w:t>Utilisation</w:t>
+      </w:r>
+      <w:proofErr w:type="spellEnd"/>
+      <w:r>
+        <w:rPr>
+          <w:rFonts w:ascii="Times New Roman" w:hAnsi="Times New Roman"/>
+          <w:sz w:val="16"/>
+          <w:szCs w:val="16"/>
+          <w:lang w:eastAsia="ko-KR"/>
+        </w:rPr>
+        <w:t xml:space="preserve"> </w:t>
+      </w:r>
+      <w:proofErr w:type="spellStart"/>
+      <w:r>
+        <w:rPr>
+          <w:rFonts w:ascii="Times New Roman" w:hAnsi="Times New Roman"/>
+          <w:sz w:val="16"/>
+          <w:szCs w:val="16"/>
+          <w:lang w:eastAsia="ko-KR"/>
+        </w:rPr>
+        <w:t>sur</w:t>
+      </w:r>
+      <w:proofErr w:type="spellEnd"/>
+      <w:r>
+        <w:rPr>
+          <w:rFonts w:ascii="Times New Roman" w:hAnsi="Times New Roman"/>
+          <w:sz w:val="16"/>
+          <w:szCs w:val="16"/>
+          <w:lang w:eastAsia="ko-KR"/>
+        </w:rPr>
+        <w:t xml:space="preserve"> le WEB -&gt; 0 installation.</w:t>
       </w:r>
     </w:p>
     <w:p>
@@ -731,8 +1032,90 @@
           <w:szCs w:val="16"/>
           <w:lang w:eastAsia="ko-KR"/>
         </w:rPr>
-        <w:t xml:space="preserve"> - Utilisation des outils de visualisation interactive actuels !</w:t>
-      </w:r>
+        <w:t xml:space="preserve"> - </w:t>
+      </w:r>
+      <w:proofErr w:type="spellStart"/>
+      <w:r>
+        <w:rPr>
+          <w:rFonts w:ascii="Times New Roman" w:hAnsi="Times New Roman"/>
+          <w:sz w:val="16"/>
+          <w:szCs w:val="16"/>
+          <w:lang w:eastAsia="ko-KR"/>
+        </w:rPr>
+        <w:t>Utilisation</w:t>
+      </w:r>
+      <w:proofErr w:type="spellEnd"/>
+      <w:r>
+        <w:rPr>
+          <w:rFonts w:ascii="Times New Roman" w:hAnsi="Times New Roman"/>
+          <w:sz w:val="16"/>
+          <w:szCs w:val="16"/>
+          <w:lang w:eastAsia="ko-KR"/>
+        </w:rPr>
+        <w:t xml:space="preserve"> des </w:t>
+      </w:r>
+      <w:proofErr w:type="spellStart"/>
+      <w:r>
+        <w:rPr>
+          <w:rFonts w:ascii="Times New Roman" w:hAnsi="Times New Roman"/>
+          <w:sz w:val="16"/>
+          <w:szCs w:val="16"/>
+          <w:lang w:eastAsia="ko-KR"/>
+        </w:rPr>
+        <w:t>outils</w:t>
+      </w:r>
+      <w:proofErr w:type="spellEnd"/>
+      <w:r>
+        <w:rPr>
+          <w:rFonts w:ascii="Times New Roman" w:hAnsi="Times New Roman"/>
+          <w:sz w:val="16"/>
+          <w:szCs w:val="16"/>
+          <w:lang w:eastAsia="ko-KR"/>
+        </w:rPr>
+        <w:t xml:space="preserve"> de </w:t>
+      </w:r>
+      <w:proofErr w:type="spellStart"/>
+      <w:r>
+        <w:rPr>
+          <w:rFonts w:ascii="Times New Roman" w:hAnsi="Times New Roman"/>
+          <w:sz w:val="16"/>
+          <w:szCs w:val="16"/>
+          <w:lang w:eastAsia="ko-KR"/>
+        </w:rPr>
+        <w:t>visualisation</w:t>
+      </w:r>
+      <w:proofErr w:type="spellEnd"/>
+      <w:r>
+        <w:rPr>
+          <w:rFonts w:ascii="Times New Roman" w:hAnsi="Times New Roman"/>
+          <w:sz w:val="16"/>
+          <w:szCs w:val="16"/>
+          <w:lang w:eastAsia="ko-KR"/>
+        </w:rPr>
+        <w:t xml:space="preserve"> interactive </w:t>
+      </w:r>
+      <w:proofErr w:type="spellStart"/>
+      <w:proofErr w:type="gramStart"/>
+      <w:r>
+        <w:rPr>
+          <w:rFonts w:ascii="Times New Roman" w:hAnsi="Times New Roman"/>
+          <w:sz w:val="16"/>
+          <w:szCs w:val="16"/>
+          <w:lang w:eastAsia="ko-KR"/>
+        </w:rPr>
+        <w:t>actuels</w:t>
+      </w:r>
+      <w:proofErr w:type="spellEnd"/>
+      <w:r>
+        <w:rPr>
+          <w:rFonts w:ascii="Times New Roman" w:hAnsi="Times New Roman"/>
+          <w:sz w:val="16"/>
+          <w:szCs w:val="16"/>
+          <w:lang w:eastAsia="ko-KR"/>
+        </w:rPr>
+        <w:t xml:space="preserve"> !</w:t>
+      </w:r>
+      <w:proofErr w:type="gramEnd"/>
     </w:p>
     <w:p>
       <w:pPr>
@@ -751,6 +1134,7 @@
           <w:lang w:eastAsia="ko-KR"/>
         </w:rPr>
       </w:pPr>
+      <w:proofErr w:type="gramStart"/>
       <w:r>
         <w:rPr>
           <w:rFonts w:ascii="Times New Roman" w:hAnsi="Times New Roman"/>
@@ -766,7 +1150,37 @@
           <w:szCs w:val="16"/>
           <w:lang w:eastAsia="ko-KR"/>
         </w:rPr>
-        <w:t>, shiny. Web interface or easy local installation It is a shiny application available online. No installation needed. Works on every device. An example dataset is available.</w:t>
+        <w:t>, shiny.</w:t>
+      </w:r>
+      <w:proofErr w:type="gramEnd"/>
+      <w:r>
+        <w:rPr>
+          <w:rFonts w:ascii="Times New Roman" w:hAnsi="Times New Roman"/>
+          <w:sz w:val="16"/>
+          <w:szCs w:val="16"/>
+          <w:lang w:eastAsia="ko-KR"/>
+        </w:rPr>
+        <w:t xml:space="preserve"> Web interface or easy local installation It is a shiny application available online. No installation needed. </w:t>
+      </w:r>
+      <w:proofErr w:type="gramStart"/>
+      <w:r>
+        <w:rPr>
+          <w:rFonts w:ascii="Times New Roman" w:hAnsi="Times New Roman"/>
+          <w:sz w:val="16"/>
+          <w:szCs w:val="16"/>
+          <w:lang w:eastAsia="ko-KR"/>
+        </w:rPr>
+        <w:t>Works on every device.</w:t>
+      </w:r>
+      <w:proofErr w:type="gramEnd"/>
+      <w:r>
+        <w:rPr>
+          <w:rFonts w:ascii="Times New Roman" w:hAnsi="Times New Roman"/>
+          <w:sz w:val="16"/>
+          <w:szCs w:val="16"/>
+          <w:lang w:eastAsia="ko-KR"/>
+        </w:rPr>
+        <w:t xml:space="preserve"> An example dataset is available.</w:t>
       </w:r>
     </w:p>
     <w:p>
@@ -797,7 +1211,67 @@
           <w:szCs w:val="16"/>
           <w:lang w:val="en-US" w:eastAsia="ko-KR"/>
         </w:rPr>
-        <w:t>Several sheet: Basic statistics / genetic map comparison with parallele representation / interchromosomal analyses / rough map. It is possible to export figures to pdf or other format with publication quality.</w:t>
+        <w:t xml:space="preserve">Several sheet: Basic statistics / genetic map comparison with </w:t>
+      </w:r>
+      <w:proofErr w:type="spellStart"/>
+      <w:r>
+        <w:rPr>
+          <w:i w:val="0"/>
+          <w:sz w:val="16"/>
+          <w:szCs w:val="16"/>
+          <w:lang w:val="en-US" w:eastAsia="ko-KR"/>
+        </w:rPr>
+        <w:t>parallele</w:t>
+      </w:r>
+      <w:proofErr w:type="spellEnd"/>
+      <w:r>
+        <w:rPr>
+          <w:i w:val="0"/>
+          <w:sz w:val="16"/>
+          <w:szCs w:val="16"/>
+          <w:lang w:val="en-US" w:eastAsia="ko-KR"/>
+        </w:rPr>
+        <w:t xml:space="preserve"> representation / </w:t>
+      </w:r>
+      <w:proofErr w:type="spellStart"/>
+      <w:r>
+        <w:rPr>
+          <w:i w:val="0"/>
+          <w:sz w:val="16"/>
+          <w:szCs w:val="16"/>
+          <w:lang w:val="en-US" w:eastAsia="ko-KR"/>
+        </w:rPr>
+        <w:t>interchromosomal</w:t>
+      </w:r>
+      <w:proofErr w:type="spellEnd"/>
+      <w:r>
+        <w:rPr>
+          <w:i w:val="0"/>
+          <w:sz w:val="16"/>
+          <w:szCs w:val="16"/>
+          <w:lang w:val="en-US" w:eastAsia="ko-KR"/>
+        </w:rPr>
+        <w:t xml:space="preserve"> analyses / rough map. It is possible to export figures to </w:t>
+      </w:r>
+      <w:proofErr w:type="spellStart"/>
+      <w:r>
+        <w:rPr>
+          <w:i w:val="0"/>
+          <w:sz w:val="16"/>
+          <w:szCs w:val="16"/>
+          <w:lang w:val="en-US" w:eastAsia="ko-KR"/>
+        </w:rPr>
+        <w:t>pdf</w:t>
+      </w:r>
+      <w:proofErr w:type="spellEnd"/>
+      <w:r>
+        <w:rPr>
+          <w:i w:val="0"/>
+          <w:sz w:val="16"/>
+          <w:szCs w:val="16"/>
+          <w:lang w:val="en-US" w:eastAsia="ko-KR"/>
+        </w:rPr>
+        <w:t xml:space="preserve"> or other format with publication quality.</w:t>
       </w:r>
     </w:p>
     <w:p>
@@ -831,6 +1305,8 @@
         </w:rPr>
         <w:t xml:space="preserve">In this study, we investigated the genetic basis of WSSMV resistance in 2 RILs population of durum wheat. Two elite cultivars (Silur and Lloyd) were crossed with Dic2, a dicoccum that </w:t>
       </w:r>
+      <w:bookmarkStart w:id="0" w:name="_GoBack"/>
+      <w:bookmarkEnd w:id="0"/>
     </w:p>
     <w:p>
       <w:pPr>
@@ -929,7 +1405,27 @@
           <w:szCs w:val="16"/>
           <w:lang w:val="en-US" w:eastAsia="ko-KR"/>
         </w:rPr>
-        <w:t>Fig. 1: Parallele comparison of 4 genetic maps.</w:t>
+        <w:t xml:space="preserve">Fig. 1: </w:t>
+      </w:r>
+      <w:proofErr w:type="spellStart"/>
+      <w:r>
+        <w:rPr>
+          <w:i w:val="0"/>
+          <w:sz w:val="16"/>
+          <w:szCs w:val="16"/>
+          <w:lang w:val="en-US" w:eastAsia="ko-KR"/>
+        </w:rPr>
+        <w:t>Parallele</w:t>
+      </w:r>
+      <w:proofErr w:type="spellEnd"/>
+      <w:r>
+        <w:rPr>
+          <w:i w:val="0"/>
+          <w:sz w:val="16"/>
+          <w:szCs w:val="16"/>
+          <w:lang w:val="en-US" w:eastAsia="ko-KR"/>
+        </w:rPr>
+        <w:t xml:space="preserve"> comparison of 4 genetic maps.</w:t>
       </w:r>
     </w:p>
     <w:p>
@@ -944,6 +1440,7 @@
           <w:lang w:val="en-US" w:eastAsia="ko-KR"/>
         </w:rPr>
       </w:pPr>
+      <w:proofErr w:type="gramStart"/>
       <w:r>
         <w:rPr>
           <w:i w:val="0"/>
@@ -951,8 +1448,9 @@
           <w:szCs w:val="16"/>
           <w:lang w:val="en-US" w:eastAsia="ko-KR"/>
         </w:rPr>
-        <w:t>A representation of the third sheet of the application. Each vertical black line illustrates the selected chromosome of the 4 populations, with a point for each marker. Numbers on the left side specifies positions in cM. Names of markers are available on hover. Common markers b</w:t>
-      </w:r>
+        <w:t>A representation of the third sheet of the application.</w:t>
+      </w:r>
+      <w:proofErr w:type="gramEnd"/>
       <w:r>
         <w:rPr>
           <w:i w:val="0"/>
@@ -960,6 +1458,25 @@
           <w:szCs w:val="16"/>
           <w:lang w:val="en-US" w:eastAsia="ko-KR"/>
         </w:rPr>
+        <w:t xml:space="preserve"> Each vertical black line illustrates the selected chromosome of the 4 populations, with a point for each marker. Numbers on the left side specifies positions in cM. Names of markers are available on hover. </w:t>
+      </w:r>
+      <w:proofErr w:type="gramStart"/>
+      <w:r>
+        <w:rPr>
+          <w:i w:val="0"/>
+          <w:sz w:val="16"/>
+          <w:szCs w:val="16"/>
+          <w:lang w:val="en-US" w:eastAsia="ko-KR"/>
+        </w:rPr>
+        <w:t>Common markers b</w:t>
+      </w:r>
+      <w:r>
+        <w:rPr>
+          <w:i w:val="0"/>
+          <w:sz w:val="16"/>
+          <w:szCs w:val="16"/>
+          <w:lang w:val="en-US" w:eastAsia="ko-KR"/>
+        </w:rPr>
         <w:t>e</w:t>
       </w:r>
       <w:r>
@@ -969,7 +1486,17 @@
           <w:szCs w:val="16"/>
           <w:lang w:val="en-US" w:eastAsia="ko-KR"/>
         </w:rPr>
-        <w:t>tween 2 adjacent maps are represented by a purple line.</w:t>
+        <w:t>tween 2 adjacent maps are represented by a purple line</w:t>
+      </w:r>
+      <w:proofErr w:type="gramEnd"/>
+      <w:r>
+        <w:rPr>
+          <w:i w:val="0"/>
+          <w:sz w:val="16"/>
+          <w:szCs w:val="16"/>
+          <w:lang w:val="en-US" w:eastAsia="ko-KR"/>
+        </w:rPr>
+        <w:t>.</w:t>
       </w:r>
     </w:p>
     <w:p>
@@ -1023,7 +1550,71 @@
           <w:sz w:val="14"/>
           <w:szCs w:val="14"/>
         </w:rPr>
-        <w:t xml:space="preserve"> supported by the French research agency: Agence Nationale de la Recherche (ANR-10- BINF-01-02 ”Ancestrome”).</w:t>
+        <w:t xml:space="preserve"> supported by the French research agency: </w:t>
+      </w:r>
+      <w:proofErr w:type="spellStart"/>
+      <w:r>
+        <w:rPr>
+          <w:sz w:val="14"/>
+          <w:szCs w:val="14"/>
+        </w:rPr>
+        <w:t>Agence</w:t>
+      </w:r>
+      <w:proofErr w:type="spellEnd"/>
+      <w:r>
+        <w:rPr>
+          <w:sz w:val="14"/>
+          <w:szCs w:val="14"/>
+        </w:rPr>
+        <w:t xml:space="preserve"> </w:t>
+      </w:r>
+      <w:proofErr w:type="spellStart"/>
+      <w:r>
+        <w:rPr>
+          <w:sz w:val="14"/>
+          <w:szCs w:val="14"/>
+        </w:rPr>
+        <w:t>Nationale</w:t>
+      </w:r>
+      <w:proofErr w:type="spellEnd"/>
+      <w:r>
+        <w:rPr>
+          <w:sz w:val="14"/>
+          <w:szCs w:val="14"/>
+        </w:rPr>
+        <w:t xml:space="preserve"> de la </w:t>
+      </w:r>
+      <w:proofErr w:type="spellStart"/>
+      <w:r>
+        <w:rPr>
+          <w:sz w:val="14"/>
+          <w:szCs w:val="14"/>
+        </w:rPr>
+        <w:t>Recherche</w:t>
+      </w:r>
+      <w:proofErr w:type="spellEnd"/>
+      <w:r>
+        <w:rPr>
+          <w:sz w:val="14"/>
+          <w:szCs w:val="14"/>
+        </w:rPr>
+        <w:t xml:space="preserve"> (ANR-10- BINF-01-02 ”</w:t>
+      </w:r>
+      <w:proofErr w:type="spellStart"/>
+      <w:r>
+        <w:rPr>
+          <w:sz w:val="14"/>
+          <w:szCs w:val="14"/>
+        </w:rPr>
+        <w:t>Ancestrome</w:t>
+      </w:r>
+      <w:proofErr w:type="spellEnd"/>
+      <w:r>
+        <w:rPr>
+          <w:sz w:val="14"/>
+          <w:szCs w:val="14"/>
+        </w:rPr>
+        <w:t>”).</w:t>
       </w:r>
     </w:p>
     <w:p>
@@ -1255,8 +1846,13 @@
         </mc:Fallback>
       </mc:AlternateContent>
     </w:r>
+    <w:proofErr w:type="spellStart"/>
     <w:r>
-      <w:t>K.Takahashi et al.</w:t>
+      <w:t>K.Takahashi</w:t>
+    </w:r>
+    <w:proofErr w:type="spellEnd"/>
+    <w:r>
+      <w:t xml:space="preserve"> et al.</w:t>
     </w:r>
   </w:p>
 </w:hdr>
@@ -5991,7 +6587,7 @@
 </file>
 
 <file path=customXml/itemProps1.xml><?xml version="1.0" encoding="utf-8"?>
-<ds:datastoreItem xmlns:ds="http://schemas.openxmlformats.org/officeDocument/2006/customXml" ds:itemID="{9DC91B3E-3CA4-454C-B1E2-BDACC582FA49}">
+<ds:datastoreItem xmlns:ds="http://schemas.openxmlformats.org/officeDocument/2006/customXml" ds:itemID="{9D07A6C3-DDE6-734B-93C7-E36408F61E20}">
   <ds:schemaRefs>
     <ds:schemaRef ds:uri="http://schemas.openxmlformats.org/officeDocument/2006/bibliography"/>
   </ds:schemaRefs>

</xml_diff>

<commit_message>
Ajout tableau bilan carte + enlever le circular plot pour une version plate
</commit_message>
<xml_diff>
--- a/REDACTION/GenMapComp_bioinfo_01_06_2016.docx
+++ b/REDACTION/GenMapComp_bioinfo_01_06_2016.docx
@@ -267,6 +267,8 @@
             <w:r>
               <w:t>Abstract</w:t>
             </w:r>
+            <w:bookmarkStart w:id="0" w:name="_GoBack"/>
+            <w:bookmarkEnd w:id="0"/>
           </w:p>
           <w:p>
             <w:pPr>
@@ -569,19 +571,41 @@
         <w:jc w:val="both"/>
         <w:rPr>
           <w:rFonts w:ascii="Times New Roman" w:hAnsi="Times New Roman"/>
-          <w:sz w:val="16"/>
-          <w:szCs w:val="16"/>
-          <w:lang w:eastAsia="ko-KR"/>
-        </w:rPr>
-      </w:pPr>
-      <w:r>
-        <w:rPr>
-          <w:rFonts w:ascii="Times New Roman" w:hAnsi="Times New Roman"/>
-          <w:sz w:val="16"/>
-          <w:szCs w:val="16"/>
-          <w:lang w:eastAsia="ko-KR"/>
-        </w:rPr>
-        <w:t>Why comparing genetic maps?</w:t>
+          <w:i/>
+          <w:sz w:val="16"/>
+          <w:szCs w:val="16"/>
+          <w:lang w:eastAsia="ko-KR"/>
+        </w:rPr>
+      </w:pPr>
+      <w:r>
+        <w:rPr>
+          <w:rFonts w:ascii="Times New Roman" w:hAnsi="Times New Roman"/>
+          <w:i/>
+          <w:sz w:val="16"/>
+          <w:szCs w:val="16"/>
+          <w:lang w:eastAsia="ko-KR"/>
+        </w:rPr>
+        <w:t>Why d</w:t>
+      </w:r>
+      <w:r>
+        <w:rPr>
+          <w:rFonts w:ascii="Times New Roman" w:hAnsi="Times New Roman"/>
+          <w:i/>
+          <w:sz w:val="16"/>
+          <w:szCs w:val="16"/>
+          <w:lang w:eastAsia="ko-KR"/>
+        </w:rPr>
+        <w:t>rawing and comparing</w:t>
+      </w:r>
+      <w:r>
+        <w:rPr>
+          <w:rFonts w:ascii="Times New Roman" w:hAnsi="Times New Roman"/>
+          <w:i/>
+          <w:sz w:val="16"/>
+          <w:szCs w:val="16"/>
+          <w:lang w:eastAsia="ko-KR"/>
+        </w:rPr>
+        <w:t>?</w:t>
       </w:r>
     </w:p>
     <w:p>
@@ -598,6 +622,33 @@
           <w:lang w:eastAsia="ko-KR"/>
         </w:rPr>
       </w:pPr>
+      <w:r>
+        <w:rPr>
+          <w:rFonts w:ascii="Times New Roman" w:hAnsi="Times New Roman"/>
+          <w:sz w:val="16"/>
+          <w:szCs w:val="16"/>
+          <w:lang w:eastAsia="ko-KR"/>
+        </w:rPr>
+        <w:t>Drawing and visualizing genetic maps is now a common task for whoe</w:t>
+      </w:r>
+      <w:r>
+        <w:rPr>
+          <w:rFonts w:ascii="Times New Roman" w:hAnsi="Times New Roman"/>
+          <w:sz w:val="16"/>
+          <w:szCs w:val="16"/>
+          <w:lang w:eastAsia="ko-KR"/>
+        </w:rPr>
+        <w:t>v</w:t>
+      </w:r>
+      <w:r>
+        <w:rPr>
+          <w:rFonts w:ascii="Times New Roman" w:hAnsi="Times New Roman"/>
+          <w:sz w:val="16"/>
+          <w:szCs w:val="16"/>
+          <w:lang w:eastAsia="ko-KR"/>
+        </w:rPr>
+        <w:t xml:space="preserve">er works on genetics. </w:t>
+      </w:r>
     </w:p>
     <w:p>
       <w:pPr>
@@ -613,15 +664,6 @@
           <w:lang w:eastAsia="ko-KR"/>
         </w:rPr>
       </w:pPr>
-      <w:r>
-        <w:rPr>
-          <w:rFonts w:ascii="Times New Roman" w:hAnsi="Times New Roman"/>
-          <w:sz w:val="16"/>
-          <w:szCs w:val="16"/>
-          <w:lang w:eastAsia="ko-KR"/>
-        </w:rPr>
-        <w:t>What tools are available yet?</w:t>
-      </w:r>
     </w:p>
     <w:p>
       <w:pPr>
@@ -644,7 +686,7 @@
           <w:szCs w:val="16"/>
           <w:lang w:eastAsia="ko-KR"/>
         </w:rPr>
-        <w:t>In this study, we investigated the genetic basis of WSSMV resistance in 2 RILs population of durum</w:t>
+        <w:t>Summary table are coded by hundreds of people</w:t>
       </w:r>
     </w:p>
     <w:p>
@@ -671,19 +713,21 @@
         <w:jc w:val="both"/>
         <w:rPr>
           <w:rFonts w:ascii="Times New Roman" w:hAnsi="Times New Roman"/>
-          <w:sz w:val="16"/>
-          <w:szCs w:val="16"/>
-          <w:lang w:eastAsia="ko-KR"/>
-        </w:rPr>
-      </w:pPr>
-      <w:r>
-        <w:rPr>
-          <w:rFonts w:ascii="Times New Roman" w:hAnsi="Times New Roman"/>
-          <w:sz w:val="16"/>
-          <w:szCs w:val="16"/>
-          <w:lang w:eastAsia="ko-KR"/>
-        </w:rPr>
-        <w:t>Why a new one was needed?</w:t>
+          <w:i/>
+          <w:sz w:val="16"/>
+          <w:szCs w:val="16"/>
+          <w:lang w:eastAsia="ko-KR"/>
+        </w:rPr>
+      </w:pPr>
+      <w:r>
+        <w:rPr>
+          <w:rFonts w:ascii="Times New Roman" w:hAnsi="Times New Roman"/>
+          <w:i/>
+          <w:sz w:val="16"/>
+          <w:szCs w:val="16"/>
+          <w:lang w:eastAsia="ko-KR"/>
+        </w:rPr>
+        <w:t>What tools are available yet?</w:t>
       </w:r>
     </w:p>
     <w:p>
@@ -707,160 +751,7 @@
           <w:szCs w:val="16"/>
           <w:lang w:eastAsia="ko-KR"/>
         </w:rPr>
-        <w:t xml:space="preserve"> - </w:t>
-      </w:r>
-      <w:proofErr w:type="spellStart"/>
-      <w:r>
-        <w:rPr>
-          <w:rFonts w:ascii="Times New Roman" w:hAnsi="Times New Roman"/>
-          <w:sz w:val="16"/>
-          <w:szCs w:val="16"/>
-          <w:lang w:eastAsia="ko-KR"/>
-        </w:rPr>
-        <w:t>Permet</w:t>
-      </w:r>
-      <w:proofErr w:type="spellEnd"/>
-      <w:r>
-        <w:rPr>
-          <w:rFonts w:ascii="Times New Roman" w:hAnsi="Times New Roman"/>
-          <w:sz w:val="16"/>
-          <w:szCs w:val="16"/>
-          <w:lang w:eastAsia="ko-KR"/>
-        </w:rPr>
-        <w:t xml:space="preserve"> de comparer des </w:t>
-      </w:r>
-      <w:proofErr w:type="spellStart"/>
-      <w:proofErr w:type="gramStart"/>
-      <w:r>
-        <w:rPr>
-          <w:rFonts w:ascii="Times New Roman" w:hAnsi="Times New Roman"/>
-          <w:sz w:val="16"/>
-          <w:szCs w:val="16"/>
-          <w:lang w:eastAsia="ko-KR"/>
-        </w:rPr>
-        <w:t>cartes</w:t>
-      </w:r>
-      <w:proofErr w:type="spellEnd"/>
-      <w:proofErr w:type="gramEnd"/>
-      <w:r>
-        <w:rPr>
-          <w:rFonts w:ascii="Times New Roman" w:hAnsi="Times New Roman"/>
-          <w:sz w:val="16"/>
-          <w:szCs w:val="16"/>
-          <w:lang w:eastAsia="ko-KR"/>
-        </w:rPr>
-        <w:t xml:space="preserve"> plus </w:t>
-      </w:r>
-      <w:proofErr w:type="spellStart"/>
-      <w:r>
-        <w:rPr>
-          <w:rFonts w:ascii="Times New Roman" w:hAnsi="Times New Roman"/>
-          <w:sz w:val="16"/>
-          <w:szCs w:val="16"/>
-          <w:lang w:eastAsia="ko-KR"/>
-        </w:rPr>
-        <w:t>denses</w:t>
-      </w:r>
-      <w:proofErr w:type="spellEnd"/>
-      <w:r>
-        <w:rPr>
-          <w:rFonts w:ascii="Times New Roman" w:hAnsi="Times New Roman"/>
-          <w:sz w:val="16"/>
-          <w:szCs w:val="16"/>
-          <w:lang w:eastAsia="ko-KR"/>
-        </w:rPr>
-        <w:t xml:space="preserve"> (NGS). </w:t>
-      </w:r>
-      <w:proofErr w:type="spellStart"/>
-      <w:r>
-        <w:rPr>
-          <w:rFonts w:ascii="Times New Roman" w:hAnsi="Times New Roman"/>
-          <w:sz w:val="16"/>
-          <w:szCs w:val="16"/>
-          <w:lang w:eastAsia="ko-KR"/>
-        </w:rPr>
-        <w:t>Exemple</w:t>
-      </w:r>
-      <w:proofErr w:type="spellEnd"/>
-      <w:r>
-        <w:rPr>
-          <w:rFonts w:ascii="Times New Roman" w:hAnsi="Times New Roman"/>
-          <w:sz w:val="16"/>
-          <w:szCs w:val="16"/>
-          <w:lang w:eastAsia="ko-KR"/>
-        </w:rPr>
-        <w:t xml:space="preserve">: map chart deviant </w:t>
-      </w:r>
-      <w:proofErr w:type="spellStart"/>
-      <w:r>
-        <w:rPr>
-          <w:rFonts w:ascii="Times New Roman" w:hAnsi="Times New Roman"/>
-          <w:sz w:val="16"/>
-          <w:szCs w:val="16"/>
-          <w:lang w:eastAsia="ko-KR"/>
-        </w:rPr>
-        <w:t>illisible</w:t>
-      </w:r>
-      <w:proofErr w:type="spellEnd"/>
-      <w:r>
-        <w:rPr>
-          <w:rFonts w:ascii="Times New Roman" w:hAnsi="Times New Roman"/>
-          <w:sz w:val="16"/>
-          <w:szCs w:val="16"/>
-          <w:lang w:eastAsia="ko-KR"/>
-        </w:rPr>
-        <w:t xml:space="preserve"> avec &gt;100 </w:t>
-      </w:r>
-      <w:proofErr w:type="spellStart"/>
-      <w:r>
-        <w:rPr>
-          <w:rFonts w:ascii="Times New Roman" w:hAnsi="Times New Roman"/>
-          <w:sz w:val="16"/>
-          <w:szCs w:val="16"/>
-          <w:lang w:eastAsia="ko-KR"/>
-        </w:rPr>
-        <w:t>marqueurs</w:t>
-      </w:r>
-      <w:proofErr w:type="spellEnd"/>
-      <w:r>
-        <w:rPr>
-          <w:rFonts w:ascii="Times New Roman" w:hAnsi="Times New Roman"/>
-          <w:sz w:val="16"/>
-          <w:szCs w:val="16"/>
-          <w:lang w:eastAsia="ko-KR"/>
-        </w:rPr>
-        <w:t xml:space="preserve"> par chromosomes </w:t>
-      </w:r>
-      <w:proofErr w:type="gramStart"/>
-      <w:r>
-        <w:rPr>
-          <w:rFonts w:ascii="Times New Roman" w:hAnsi="Times New Roman"/>
-          <w:sz w:val="16"/>
-          <w:szCs w:val="16"/>
-          <w:lang w:eastAsia="ko-KR"/>
-        </w:rPr>
-        <w:t xml:space="preserve">( </w:t>
-      </w:r>
-      <w:proofErr w:type="spellStart"/>
-      <w:r>
-        <w:rPr>
-          <w:rFonts w:ascii="Times New Roman" w:hAnsi="Times New Roman"/>
-          <w:sz w:val="16"/>
-          <w:szCs w:val="16"/>
-          <w:lang w:eastAsia="ko-KR"/>
-        </w:rPr>
-        <w:t>avérifier</w:t>
-      </w:r>
-      <w:proofErr w:type="spellEnd"/>
-      <w:proofErr w:type="gramEnd"/>
-      <w:r>
-        <w:rPr>
-          <w:rFonts w:ascii="Times New Roman" w:hAnsi="Times New Roman"/>
-          <w:sz w:val="16"/>
-          <w:szCs w:val="16"/>
-          <w:lang w:eastAsia="ko-KR"/>
-        </w:rPr>
-        <w:t>)</w:t>
+        <w:t>In this study, we investigated the genetic basis of WSSMV resistance in 2 RILs population of durum</w:t>
       </w:r>
     </w:p>
     <w:p>
@@ -877,75 +768,6 @@
           <w:lang w:eastAsia="ko-KR"/>
         </w:rPr>
       </w:pPr>
-      <w:r>
-        <w:rPr>
-          <w:rFonts w:ascii="Times New Roman" w:hAnsi="Times New Roman"/>
-          <w:sz w:val="16"/>
-          <w:szCs w:val="16"/>
-          <w:lang w:eastAsia="ko-KR"/>
-        </w:rPr>
-        <w:t xml:space="preserve"> - </w:t>
-      </w:r>
-      <w:proofErr w:type="spellStart"/>
-      <w:r>
-        <w:rPr>
-          <w:rFonts w:ascii="Times New Roman" w:hAnsi="Times New Roman"/>
-          <w:sz w:val="16"/>
-          <w:szCs w:val="16"/>
-          <w:lang w:eastAsia="ko-KR"/>
-        </w:rPr>
-        <w:t>Permet</w:t>
-      </w:r>
-      <w:proofErr w:type="spellEnd"/>
-      <w:r>
-        <w:rPr>
-          <w:rFonts w:ascii="Times New Roman" w:hAnsi="Times New Roman"/>
-          <w:sz w:val="16"/>
-          <w:szCs w:val="16"/>
-          <w:lang w:eastAsia="ko-KR"/>
-        </w:rPr>
-        <w:t xml:space="preserve"> des </w:t>
-      </w:r>
-      <w:proofErr w:type="spellStart"/>
-      <w:r>
-        <w:rPr>
-          <w:rFonts w:ascii="Times New Roman" w:hAnsi="Times New Roman"/>
-          <w:sz w:val="16"/>
-          <w:szCs w:val="16"/>
-          <w:lang w:eastAsia="ko-KR"/>
-        </w:rPr>
-        <w:t>comparaisons</w:t>
-      </w:r>
-      <w:proofErr w:type="spellEnd"/>
-      <w:r>
-        <w:rPr>
-          <w:rFonts w:ascii="Times New Roman" w:hAnsi="Times New Roman"/>
-          <w:sz w:val="16"/>
-          <w:szCs w:val="16"/>
-          <w:lang w:eastAsia="ko-KR"/>
-        </w:rPr>
-        <w:t xml:space="preserve"> inter-</w:t>
-      </w:r>
-      <w:proofErr w:type="spellStart"/>
-      <w:r>
-        <w:rPr>
-          <w:rFonts w:ascii="Times New Roman" w:hAnsi="Times New Roman"/>
-          <w:sz w:val="16"/>
-          <w:szCs w:val="16"/>
-          <w:lang w:eastAsia="ko-KR"/>
-        </w:rPr>
-        <w:t>chromosomiques</w:t>
-      </w:r>
-      <w:proofErr w:type="spellEnd"/>
-      <w:r>
-        <w:rPr>
-          <w:rFonts w:ascii="Times New Roman" w:hAnsi="Times New Roman"/>
-          <w:sz w:val="16"/>
-          <w:szCs w:val="16"/>
-          <w:lang w:eastAsia="ko-KR"/>
-        </w:rPr>
-        <w:t>.</w:t>
-      </w:r>
     </w:p>
     <w:p>
       <w:pPr>
@@ -956,59 +778,51 @@
         <w:jc w:val="both"/>
         <w:rPr>
           <w:rFonts w:ascii="Times New Roman" w:hAnsi="Times New Roman"/>
-          <w:sz w:val="16"/>
-          <w:szCs w:val="16"/>
-          <w:lang w:eastAsia="ko-KR"/>
-        </w:rPr>
-      </w:pPr>
-      <w:r>
-        <w:rPr>
-          <w:rFonts w:ascii="Times New Roman" w:hAnsi="Times New Roman"/>
-          <w:sz w:val="16"/>
-          <w:szCs w:val="16"/>
-          <w:lang w:eastAsia="ko-KR"/>
-        </w:rPr>
-        <w:t xml:space="preserve"> - </w:t>
-      </w:r>
-      <w:proofErr w:type="spellStart"/>
-      <w:r>
-        <w:rPr>
-          <w:rFonts w:ascii="Times New Roman" w:hAnsi="Times New Roman"/>
-          <w:sz w:val="16"/>
-          <w:szCs w:val="16"/>
-          <w:lang w:eastAsia="ko-KR"/>
-        </w:rPr>
-        <w:t>Utilisation</w:t>
-      </w:r>
-      <w:proofErr w:type="spellEnd"/>
-      <w:r>
-        <w:rPr>
-          <w:rFonts w:ascii="Times New Roman" w:hAnsi="Times New Roman"/>
+          <w:i/>
+          <w:sz w:val="16"/>
+          <w:szCs w:val="16"/>
+          <w:lang w:eastAsia="ko-KR"/>
+        </w:rPr>
+      </w:pPr>
+      <w:r>
+        <w:rPr>
+          <w:rFonts w:ascii="Times New Roman" w:hAnsi="Times New Roman"/>
+          <w:i/>
+          <w:sz w:val="16"/>
+          <w:szCs w:val="16"/>
+          <w:lang w:eastAsia="ko-KR"/>
+        </w:rPr>
+        <w:t xml:space="preserve">Why </w:t>
+      </w:r>
+      <w:r>
+        <w:rPr>
+          <w:rFonts w:ascii="Times New Roman" w:hAnsi="Times New Roman"/>
+          <w:i/>
+          <w:sz w:val="16"/>
+          <w:szCs w:val="16"/>
+          <w:lang w:eastAsia="ko-KR"/>
+        </w:rPr>
+        <w:t>building a</w:t>
+      </w:r>
+      <w:r>
+        <w:rPr>
+          <w:rFonts w:ascii="Times New Roman" w:hAnsi="Times New Roman"/>
+          <w:i/>
           <w:sz w:val="16"/>
           <w:szCs w:val="16"/>
           <w:lang w:eastAsia="ko-KR"/>
         </w:rPr>
         <w:t xml:space="preserve"> </w:t>
       </w:r>
-      <w:proofErr w:type="spellStart"/>
-      <w:r>
-        <w:rPr>
-          <w:rFonts w:ascii="Times New Roman" w:hAnsi="Times New Roman"/>
-          <w:sz w:val="16"/>
-          <w:szCs w:val="16"/>
-          <w:lang w:eastAsia="ko-KR"/>
-        </w:rPr>
-        <w:t>sur</w:t>
-      </w:r>
-      <w:proofErr w:type="spellEnd"/>
-      <w:r>
-        <w:rPr>
-          <w:rFonts w:ascii="Times New Roman" w:hAnsi="Times New Roman"/>
-          <w:sz w:val="16"/>
-          <w:szCs w:val="16"/>
-          <w:lang w:eastAsia="ko-KR"/>
-        </w:rPr>
-        <w:t xml:space="preserve"> le WEB -&gt; 0 installation.</w:t>
+      <w:r>
+        <w:rPr>
+          <w:rFonts w:ascii="Times New Roman" w:hAnsi="Times New Roman"/>
+          <w:i/>
+          <w:sz w:val="16"/>
+          <w:szCs w:val="16"/>
+          <w:lang w:eastAsia="ko-KR"/>
+        </w:rPr>
+        <w:t>new one?</w:t>
       </w:r>
     </w:p>
     <w:p>
@@ -1032,254 +846,7 @@
           <w:szCs w:val="16"/>
           <w:lang w:eastAsia="ko-KR"/>
         </w:rPr>
-        <w:t xml:space="preserve"> - </w:t>
-      </w:r>
-      <w:proofErr w:type="spellStart"/>
-      <w:r>
-        <w:rPr>
-          <w:rFonts w:ascii="Times New Roman" w:hAnsi="Times New Roman"/>
-          <w:sz w:val="16"/>
-          <w:szCs w:val="16"/>
-          <w:lang w:eastAsia="ko-KR"/>
-        </w:rPr>
-        <w:t>Utilisation</w:t>
-      </w:r>
-      <w:proofErr w:type="spellEnd"/>
-      <w:r>
-        <w:rPr>
-          <w:rFonts w:ascii="Times New Roman" w:hAnsi="Times New Roman"/>
-          <w:sz w:val="16"/>
-          <w:szCs w:val="16"/>
-          <w:lang w:eastAsia="ko-KR"/>
-        </w:rPr>
-        <w:t xml:space="preserve"> des </w:t>
-      </w:r>
-      <w:proofErr w:type="spellStart"/>
-      <w:r>
-        <w:rPr>
-          <w:rFonts w:ascii="Times New Roman" w:hAnsi="Times New Roman"/>
-          <w:sz w:val="16"/>
-          <w:szCs w:val="16"/>
-          <w:lang w:eastAsia="ko-KR"/>
-        </w:rPr>
-        <w:t>outils</w:t>
-      </w:r>
-      <w:proofErr w:type="spellEnd"/>
-      <w:r>
-        <w:rPr>
-          <w:rFonts w:ascii="Times New Roman" w:hAnsi="Times New Roman"/>
-          <w:sz w:val="16"/>
-          <w:szCs w:val="16"/>
-          <w:lang w:eastAsia="ko-KR"/>
-        </w:rPr>
-        <w:t xml:space="preserve"> de </w:t>
-      </w:r>
-      <w:proofErr w:type="spellStart"/>
-      <w:r>
-        <w:rPr>
-          <w:rFonts w:ascii="Times New Roman" w:hAnsi="Times New Roman"/>
-          <w:sz w:val="16"/>
-          <w:szCs w:val="16"/>
-          <w:lang w:eastAsia="ko-KR"/>
-        </w:rPr>
-        <w:t>visualisation</w:t>
-      </w:r>
-      <w:proofErr w:type="spellEnd"/>
-      <w:r>
-        <w:rPr>
-          <w:rFonts w:ascii="Times New Roman" w:hAnsi="Times New Roman"/>
-          <w:sz w:val="16"/>
-          <w:szCs w:val="16"/>
-          <w:lang w:eastAsia="ko-KR"/>
-        </w:rPr>
-        <w:t xml:space="preserve"> interactive </w:t>
-      </w:r>
-      <w:proofErr w:type="spellStart"/>
-      <w:proofErr w:type="gramStart"/>
-      <w:r>
-        <w:rPr>
-          <w:rFonts w:ascii="Times New Roman" w:hAnsi="Times New Roman"/>
-          <w:sz w:val="16"/>
-          <w:szCs w:val="16"/>
-          <w:lang w:eastAsia="ko-KR"/>
-        </w:rPr>
-        <w:t>actuels</w:t>
-      </w:r>
-      <w:proofErr w:type="spellEnd"/>
-      <w:r>
-        <w:rPr>
-          <w:rFonts w:ascii="Times New Roman" w:hAnsi="Times New Roman"/>
-          <w:sz w:val="16"/>
-          <w:szCs w:val="16"/>
-          <w:lang w:eastAsia="ko-KR"/>
-        </w:rPr>
-        <w:t xml:space="preserve"> !</w:t>
-      </w:r>
-      <w:proofErr w:type="gramEnd"/>
-    </w:p>
-    <w:p>
-      <w:pPr>
-        <w:pStyle w:val="Titre1"/>
-      </w:pPr>
-      <w:r>
-        <w:t>Technology and installation</w:t>
-      </w:r>
-    </w:p>
-    <w:p>
-      <w:pPr>
-        <w:rPr>
-          <w:rFonts w:ascii="Times New Roman" w:hAnsi="Times New Roman"/>
-          <w:sz w:val="16"/>
-          <w:szCs w:val="16"/>
-          <w:lang w:eastAsia="ko-KR"/>
-        </w:rPr>
-      </w:pPr>
-      <w:proofErr w:type="gramStart"/>
-      <w:r>
-        <w:rPr>
-          <w:rFonts w:ascii="Times New Roman" w:hAnsi="Times New Roman"/>
-          <w:sz w:val="16"/>
-          <w:szCs w:val="16"/>
-        </w:rPr>
-        <w:t>R</w:t>
-      </w:r>
-      <w:r>
-        <w:rPr>
-          <w:rFonts w:ascii="Times New Roman" w:hAnsi="Times New Roman"/>
-          <w:sz w:val="16"/>
-          <w:szCs w:val="16"/>
-          <w:lang w:eastAsia="ko-KR"/>
-        </w:rPr>
-        <w:t>, shiny.</w:t>
-      </w:r>
-      <w:proofErr w:type="gramEnd"/>
-      <w:r>
-        <w:rPr>
-          <w:rFonts w:ascii="Times New Roman" w:hAnsi="Times New Roman"/>
-          <w:sz w:val="16"/>
-          <w:szCs w:val="16"/>
-          <w:lang w:eastAsia="ko-KR"/>
-        </w:rPr>
-        <w:t xml:space="preserve"> Web interface or easy local installation It is a shiny application available online. No installation needed. </w:t>
-      </w:r>
-      <w:proofErr w:type="gramStart"/>
-      <w:r>
-        <w:rPr>
-          <w:rFonts w:ascii="Times New Roman" w:hAnsi="Times New Roman"/>
-          <w:sz w:val="16"/>
-          <w:szCs w:val="16"/>
-          <w:lang w:eastAsia="ko-KR"/>
-        </w:rPr>
-        <w:t>Works on every device.</w:t>
-      </w:r>
-      <w:proofErr w:type="gramEnd"/>
-      <w:r>
-        <w:rPr>
-          <w:rFonts w:ascii="Times New Roman" w:hAnsi="Times New Roman"/>
-          <w:sz w:val="16"/>
-          <w:szCs w:val="16"/>
-          <w:lang w:eastAsia="ko-KR"/>
-        </w:rPr>
-        <w:t xml:space="preserve"> An example dataset is available.</w:t>
-      </w:r>
-    </w:p>
-    <w:p>
-      <w:pPr>
-        <w:pStyle w:val="Titre1"/>
-      </w:pPr>
-      <w:r>
-        <w:lastRenderedPageBreak/>
-        <w:t>Key functionalities</w:t>
-      </w:r>
-    </w:p>
-    <w:p>
-      <w:pPr>
-        <w:pStyle w:val="aff"/>
-        <w:spacing w:after="0" w:line="276" w:lineRule="auto"/>
-        <w:jc w:val="both"/>
-        <w:rPr>
-          <w:i w:val="0"/>
-          <w:sz w:val="16"/>
-          <w:szCs w:val="16"/>
-          <w:lang w:val="en-US" w:eastAsia="ko-KR"/>
-        </w:rPr>
-      </w:pPr>
-      <w:r>
-        <w:rPr>
-          <w:i w:val="0"/>
-          <w:sz w:val="16"/>
-          <w:szCs w:val="16"/>
-          <w:lang w:val="en-US" w:eastAsia="ko-KR"/>
-        </w:rPr>
-        <w:t xml:space="preserve">Several sheet: Basic statistics / genetic map comparison with </w:t>
-      </w:r>
-      <w:proofErr w:type="spellStart"/>
-      <w:r>
-        <w:rPr>
-          <w:i w:val="0"/>
-          <w:sz w:val="16"/>
-          <w:szCs w:val="16"/>
-          <w:lang w:val="en-US" w:eastAsia="ko-KR"/>
-        </w:rPr>
-        <w:t>parallele</w:t>
-      </w:r>
-      <w:proofErr w:type="spellEnd"/>
-      <w:r>
-        <w:rPr>
-          <w:i w:val="0"/>
-          <w:sz w:val="16"/>
-          <w:szCs w:val="16"/>
-          <w:lang w:val="en-US" w:eastAsia="ko-KR"/>
-        </w:rPr>
-        <w:t xml:space="preserve"> representation / </w:t>
-      </w:r>
-      <w:proofErr w:type="spellStart"/>
-      <w:r>
-        <w:rPr>
-          <w:i w:val="0"/>
-          <w:sz w:val="16"/>
-          <w:szCs w:val="16"/>
-          <w:lang w:val="en-US" w:eastAsia="ko-KR"/>
-        </w:rPr>
-        <w:t>interchromosomal</w:t>
-      </w:r>
-      <w:proofErr w:type="spellEnd"/>
-      <w:r>
-        <w:rPr>
-          <w:i w:val="0"/>
-          <w:sz w:val="16"/>
-          <w:szCs w:val="16"/>
-          <w:lang w:val="en-US" w:eastAsia="ko-KR"/>
-        </w:rPr>
-        <w:t xml:space="preserve"> analyses / rough map. It is possible to export figures to </w:t>
-      </w:r>
-      <w:proofErr w:type="spellStart"/>
-      <w:r>
-        <w:rPr>
-          <w:i w:val="0"/>
-          <w:sz w:val="16"/>
-          <w:szCs w:val="16"/>
-          <w:lang w:val="en-US" w:eastAsia="ko-KR"/>
-        </w:rPr>
-        <w:t>pdf</w:t>
-      </w:r>
-      <w:proofErr w:type="spellEnd"/>
-      <w:r>
-        <w:rPr>
-          <w:i w:val="0"/>
-          <w:sz w:val="16"/>
-          <w:szCs w:val="16"/>
-          <w:lang w:val="en-US" w:eastAsia="ko-KR"/>
-        </w:rPr>
-        <w:t xml:space="preserve"> or other format with publication quality.</w:t>
-      </w:r>
-    </w:p>
-    <w:p>
-      <w:pPr>
-        <w:pStyle w:val="Titre1"/>
-      </w:pPr>
-      <w:r>
-        <w:t>Case study</w:t>
+        <w:t>With expansion of new technologies such as NGS and constant decrease of genotyping process, more and more genetic maps have been created. These maps</w:t>
       </w:r>
     </w:p>
     <w:p>
@@ -1296,17 +863,1617 @@
           <w:lang w:eastAsia="ko-KR"/>
         </w:rPr>
       </w:pPr>
-      <w:r>
-        <w:rPr>
-          <w:rFonts w:ascii="Times New Roman" w:hAnsi="Times New Roman"/>
-          <w:sz w:val="16"/>
-          <w:szCs w:val="16"/>
-          <w:lang w:eastAsia="ko-KR"/>
-        </w:rPr>
-        <w:t xml:space="preserve">In this study, we investigated the genetic basis of WSSMV resistance in 2 RILs population of durum wheat. Two elite cultivars (Silur and Lloyd) were crossed with Dic2, a dicoccum that </w:t>
-      </w:r>
-      <w:bookmarkStart w:id="0" w:name="_GoBack"/>
-      <w:bookmarkEnd w:id="0"/>
+    </w:p>
+    <w:p>
+      <w:pPr>
+        <w:autoSpaceDE w:val="0"/>
+        <w:autoSpaceDN w:val="0"/>
+        <w:adjustRightInd w:val="0"/>
+        <w:spacing w:line="276" w:lineRule="auto"/>
+        <w:jc w:val="both"/>
+        <w:rPr>
+          <w:rFonts w:ascii="Times New Roman" w:hAnsi="Times New Roman"/>
+          <w:sz w:val="16"/>
+          <w:szCs w:val="16"/>
+          <w:lang w:eastAsia="ko-KR"/>
+        </w:rPr>
+      </w:pPr>
+      <w:r>
+        <w:rPr>
+          <w:rFonts w:ascii="Times New Roman" w:hAnsi="Times New Roman"/>
+          <w:sz w:val="16"/>
+          <w:szCs w:val="16"/>
+          <w:lang w:eastAsia="ko-KR"/>
+        </w:rPr>
+        <w:t xml:space="preserve">Faire du multi pop </w:t>
+      </w:r>
+      <w:proofErr w:type="spellStart"/>
+      <w:proofErr w:type="gramStart"/>
+      <w:r>
+        <w:rPr>
+          <w:rFonts w:ascii="Times New Roman" w:hAnsi="Times New Roman"/>
+          <w:sz w:val="16"/>
+          <w:szCs w:val="16"/>
+          <w:lang w:eastAsia="ko-KR"/>
+        </w:rPr>
+        <w:t>est</w:t>
+      </w:r>
+      <w:proofErr w:type="spellEnd"/>
+      <w:proofErr w:type="gramEnd"/>
+      <w:r>
+        <w:rPr>
+          <w:rFonts w:ascii="Times New Roman" w:hAnsi="Times New Roman"/>
+          <w:sz w:val="16"/>
+          <w:szCs w:val="16"/>
+          <w:lang w:eastAsia="ko-KR"/>
+        </w:rPr>
+        <w:t xml:space="preserve"> </w:t>
+      </w:r>
+      <w:proofErr w:type="spellStart"/>
+      <w:r>
+        <w:rPr>
+          <w:rFonts w:ascii="Times New Roman" w:hAnsi="Times New Roman"/>
+          <w:sz w:val="16"/>
+          <w:szCs w:val="16"/>
+          <w:lang w:eastAsia="ko-KR"/>
+        </w:rPr>
+        <w:t>devenu</w:t>
+      </w:r>
+      <w:proofErr w:type="spellEnd"/>
+      <w:r>
+        <w:rPr>
+          <w:rFonts w:ascii="Times New Roman" w:hAnsi="Times New Roman"/>
+          <w:sz w:val="16"/>
+          <w:szCs w:val="16"/>
+          <w:lang w:eastAsia="ko-KR"/>
+        </w:rPr>
+        <w:t xml:space="preserve"> courant et les consensus </w:t>
+      </w:r>
+      <w:proofErr w:type="spellStart"/>
+      <w:r>
+        <w:rPr>
+          <w:rFonts w:ascii="Times New Roman" w:hAnsi="Times New Roman"/>
+          <w:sz w:val="16"/>
+          <w:szCs w:val="16"/>
+          <w:lang w:eastAsia="ko-KR"/>
+        </w:rPr>
+        <w:t>aussi</w:t>
+      </w:r>
+      <w:proofErr w:type="spellEnd"/>
+      <w:r>
+        <w:rPr>
+          <w:rFonts w:ascii="Times New Roman" w:hAnsi="Times New Roman"/>
+          <w:sz w:val="16"/>
+          <w:szCs w:val="16"/>
+          <w:lang w:eastAsia="ko-KR"/>
+        </w:rPr>
+        <w:t>.</w:t>
+      </w:r>
+    </w:p>
+    <w:p>
+      <w:pPr>
+        <w:autoSpaceDE w:val="0"/>
+        <w:autoSpaceDN w:val="0"/>
+        <w:adjustRightInd w:val="0"/>
+        <w:spacing w:line="276" w:lineRule="auto"/>
+        <w:jc w:val="both"/>
+        <w:rPr>
+          <w:rFonts w:ascii="Times New Roman" w:hAnsi="Times New Roman"/>
+          <w:sz w:val="16"/>
+          <w:szCs w:val="16"/>
+          <w:lang w:eastAsia="ko-KR"/>
+        </w:rPr>
+      </w:pPr>
+      <w:r>
+        <w:rPr>
+          <w:rFonts w:ascii="Times New Roman" w:hAnsi="Times New Roman"/>
+          <w:sz w:val="16"/>
+          <w:szCs w:val="16"/>
+          <w:lang w:eastAsia="ko-KR"/>
+        </w:rPr>
+        <w:t xml:space="preserve">With NGS, genetic </w:t>
+      </w:r>
+      <w:proofErr w:type="gramStart"/>
+      <w:r>
+        <w:rPr>
+          <w:rFonts w:ascii="Times New Roman" w:hAnsi="Times New Roman"/>
+          <w:sz w:val="16"/>
+          <w:szCs w:val="16"/>
+          <w:lang w:eastAsia="ko-KR"/>
+        </w:rPr>
+        <w:t>map are</w:t>
+      </w:r>
+      <w:proofErr w:type="gramEnd"/>
+      <w:r>
+        <w:rPr>
+          <w:rFonts w:ascii="Times New Roman" w:hAnsi="Times New Roman"/>
+          <w:sz w:val="16"/>
+          <w:szCs w:val="16"/>
+          <w:lang w:eastAsia="ko-KR"/>
+        </w:rPr>
+        <w:t xml:space="preserve"> denser </w:t>
+      </w:r>
+      <w:r>
+        <w:rPr>
+          <w:rFonts w:ascii="Times New Roman" w:hAnsi="Times New Roman"/>
+          <w:sz w:val="16"/>
+          <w:szCs w:val="16"/>
+          <w:lang w:eastAsia="ko-KR"/>
+        </w:rPr>
+        <w:sym w:font="Wingdings" w:char="F0E0"/>
+      </w:r>
+      <w:r>
+        <w:rPr>
+          <w:rFonts w:ascii="Times New Roman" w:hAnsi="Times New Roman"/>
+          <w:sz w:val="16"/>
+          <w:szCs w:val="16"/>
+          <w:lang w:eastAsia="ko-KR"/>
+        </w:rPr>
+        <w:t xml:space="preserve"> harder to compare and vis</w:t>
+      </w:r>
+      <w:r>
+        <w:rPr>
+          <w:rFonts w:ascii="Times New Roman" w:hAnsi="Times New Roman"/>
+          <w:sz w:val="16"/>
+          <w:szCs w:val="16"/>
+          <w:lang w:eastAsia="ko-KR"/>
+        </w:rPr>
+        <w:t>u</w:t>
+      </w:r>
+      <w:r>
+        <w:rPr>
+          <w:rFonts w:ascii="Times New Roman" w:hAnsi="Times New Roman"/>
+          <w:sz w:val="16"/>
+          <w:szCs w:val="16"/>
+          <w:lang w:eastAsia="ko-KR"/>
+        </w:rPr>
+        <w:t>alize.</w:t>
+      </w:r>
+    </w:p>
+    <w:p>
+      <w:pPr>
+        <w:autoSpaceDE w:val="0"/>
+        <w:autoSpaceDN w:val="0"/>
+        <w:adjustRightInd w:val="0"/>
+        <w:spacing w:line="276" w:lineRule="auto"/>
+        <w:jc w:val="both"/>
+        <w:rPr>
+          <w:rFonts w:ascii="Times New Roman" w:hAnsi="Times New Roman"/>
+          <w:sz w:val="16"/>
+          <w:szCs w:val="16"/>
+          <w:lang w:eastAsia="ko-KR"/>
+        </w:rPr>
+      </w:pPr>
+      <w:r>
+        <w:rPr>
+          <w:rFonts w:ascii="Times New Roman" w:hAnsi="Times New Roman"/>
+          <w:sz w:val="16"/>
+          <w:szCs w:val="16"/>
+          <w:lang w:eastAsia="ko-KR"/>
+        </w:rPr>
+        <w:t xml:space="preserve">Physical </w:t>
+      </w:r>
+      <w:proofErr w:type="gramStart"/>
+      <w:r>
+        <w:rPr>
+          <w:rFonts w:ascii="Times New Roman" w:hAnsi="Times New Roman"/>
+          <w:sz w:val="16"/>
+          <w:szCs w:val="16"/>
+          <w:lang w:eastAsia="ko-KR"/>
+        </w:rPr>
+        <w:t>position are</w:t>
+      </w:r>
+      <w:proofErr w:type="gramEnd"/>
+      <w:r>
+        <w:rPr>
+          <w:rFonts w:ascii="Times New Roman" w:hAnsi="Times New Roman"/>
+          <w:sz w:val="16"/>
+          <w:szCs w:val="16"/>
+          <w:lang w:eastAsia="ko-KR"/>
+        </w:rPr>
+        <w:t xml:space="preserve"> now available</w:t>
+      </w:r>
+    </w:p>
+    <w:p>
+      <w:pPr>
+        <w:autoSpaceDE w:val="0"/>
+        <w:autoSpaceDN w:val="0"/>
+        <w:adjustRightInd w:val="0"/>
+        <w:spacing w:line="276" w:lineRule="auto"/>
+        <w:jc w:val="both"/>
+        <w:rPr>
+          <w:rFonts w:ascii="Times New Roman" w:hAnsi="Times New Roman"/>
+          <w:sz w:val="16"/>
+          <w:szCs w:val="16"/>
+          <w:lang w:eastAsia="ko-KR"/>
+        </w:rPr>
+      </w:pPr>
+      <w:proofErr w:type="gramStart"/>
+      <w:r>
+        <w:rPr>
+          <w:rFonts w:ascii="Times New Roman" w:hAnsi="Times New Roman"/>
+          <w:sz w:val="16"/>
+          <w:szCs w:val="16"/>
+          <w:lang w:eastAsia="ko-KR"/>
+        </w:rPr>
+        <w:lastRenderedPageBreak/>
+        <w:t>reaching</w:t>
+      </w:r>
+      <w:proofErr w:type="gramEnd"/>
+      <w:r>
+        <w:rPr>
+          <w:rFonts w:ascii="Times New Roman" w:hAnsi="Times New Roman"/>
+          <w:sz w:val="16"/>
+          <w:szCs w:val="16"/>
+          <w:lang w:eastAsia="ko-KR"/>
+        </w:rPr>
+        <w:t xml:space="preserve"> thousands of markers per genetic map. Currently, no tool seems to be adapted to such a density. Pro</w:t>
+      </w:r>
+      <w:r>
+        <w:rPr>
+          <w:rFonts w:ascii="Times New Roman" w:hAnsi="Times New Roman"/>
+          <w:sz w:val="16"/>
+          <w:szCs w:val="16"/>
+          <w:lang w:eastAsia="ko-KR"/>
+        </w:rPr>
+        <w:t xml:space="preserve">vided charts for comparison </w:t>
+      </w:r>
+      <w:r>
+        <w:rPr>
+          <w:rFonts w:ascii="Times New Roman" w:hAnsi="Times New Roman"/>
+          <w:sz w:val="16"/>
+          <w:szCs w:val="16"/>
+          <w:lang w:eastAsia="ko-KR"/>
+        </w:rPr>
+        <w:t xml:space="preserve">often </w:t>
+      </w:r>
+      <w:r>
+        <w:rPr>
+          <w:rFonts w:ascii="Times New Roman" w:hAnsi="Times New Roman"/>
+          <w:sz w:val="16"/>
+          <w:szCs w:val="16"/>
+          <w:lang w:eastAsia="ko-KR"/>
+        </w:rPr>
+        <w:t xml:space="preserve">get </w:t>
+      </w:r>
+      <w:r>
+        <w:rPr>
+          <w:rFonts w:ascii="Times New Roman" w:hAnsi="Times New Roman"/>
+          <w:sz w:val="16"/>
+          <w:szCs w:val="16"/>
+          <w:lang w:eastAsia="ko-KR"/>
+        </w:rPr>
+        <w:t xml:space="preserve">unreadable. </w:t>
+      </w:r>
+    </w:p>
+    <w:p>
+      <w:pPr>
+        <w:autoSpaceDE w:val="0"/>
+        <w:autoSpaceDN w:val="0"/>
+        <w:adjustRightInd w:val="0"/>
+        <w:spacing w:line="276" w:lineRule="auto"/>
+        <w:jc w:val="both"/>
+        <w:rPr>
+          <w:rFonts w:ascii="Times New Roman" w:hAnsi="Times New Roman"/>
+          <w:sz w:val="16"/>
+          <w:szCs w:val="16"/>
+          <w:lang w:eastAsia="ko-KR"/>
+        </w:rPr>
+      </w:pPr>
+      <w:r>
+        <w:rPr>
+          <w:rFonts w:ascii="Times New Roman" w:hAnsi="Times New Roman"/>
+          <w:sz w:val="16"/>
+          <w:szCs w:val="16"/>
+          <w:lang w:eastAsia="ko-KR"/>
+        </w:rPr>
+        <w:t>The Gene Map Comparator use</w:t>
+      </w:r>
+    </w:p>
+    <w:p>
+      <w:pPr>
+        <w:autoSpaceDE w:val="0"/>
+        <w:autoSpaceDN w:val="0"/>
+        <w:adjustRightInd w:val="0"/>
+        <w:spacing w:line="276" w:lineRule="auto"/>
+        <w:jc w:val="both"/>
+        <w:rPr>
+          <w:rFonts w:ascii="Times New Roman" w:hAnsi="Times New Roman"/>
+          <w:sz w:val="16"/>
+          <w:szCs w:val="16"/>
+          <w:lang w:eastAsia="ko-KR"/>
+        </w:rPr>
+      </w:pPr>
+      <w:r>
+        <w:rPr>
+          <w:rFonts w:ascii="Times New Roman" w:hAnsi="Times New Roman"/>
+          <w:sz w:val="16"/>
+          <w:szCs w:val="16"/>
+          <w:lang w:eastAsia="ko-KR"/>
+        </w:rPr>
+        <w:t xml:space="preserve">Comparing such maps needs an adapted tool, since the majority of  </w:t>
+      </w:r>
+      <w:r>
+        <w:rPr>
+          <w:rFonts w:ascii="Times New Roman" w:hAnsi="Times New Roman"/>
+          <w:sz w:val="16"/>
+          <w:szCs w:val="16"/>
+          <w:lang w:eastAsia="ko-KR"/>
+        </w:rPr>
+        <w:t xml:space="preserve">- </w:t>
+      </w:r>
+      <w:proofErr w:type="spellStart"/>
+      <w:r>
+        <w:rPr>
+          <w:rFonts w:ascii="Times New Roman" w:hAnsi="Times New Roman"/>
+          <w:sz w:val="16"/>
+          <w:szCs w:val="16"/>
+          <w:lang w:eastAsia="ko-KR"/>
+        </w:rPr>
+        <w:t>Permet</w:t>
+      </w:r>
+      <w:proofErr w:type="spellEnd"/>
+      <w:r>
+        <w:rPr>
+          <w:rFonts w:ascii="Times New Roman" w:hAnsi="Times New Roman"/>
+          <w:sz w:val="16"/>
+          <w:szCs w:val="16"/>
+          <w:lang w:eastAsia="ko-KR"/>
+        </w:rPr>
+        <w:t xml:space="preserve"> de comparer des </w:t>
+      </w:r>
+      <w:proofErr w:type="spellStart"/>
+      <w:proofErr w:type="gramStart"/>
+      <w:r>
+        <w:rPr>
+          <w:rFonts w:ascii="Times New Roman" w:hAnsi="Times New Roman"/>
+          <w:sz w:val="16"/>
+          <w:szCs w:val="16"/>
+          <w:lang w:eastAsia="ko-KR"/>
+        </w:rPr>
+        <w:t>cartes</w:t>
+      </w:r>
+      <w:proofErr w:type="spellEnd"/>
+      <w:proofErr w:type="gramEnd"/>
+      <w:r>
+        <w:rPr>
+          <w:rFonts w:ascii="Times New Roman" w:hAnsi="Times New Roman"/>
+          <w:sz w:val="16"/>
+          <w:szCs w:val="16"/>
+          <w:lang w:eastAsia="ko-KR"/>
+        </w:rPr>
+        <w:t xml:space="preserve"> plus </w:t>
+      </w:r>
+      <w:proofErr w:type="spellStart"/>
+      <w:r>
+        <w:rPr>
+          <w:rFonts w:ascii="Times New Roman" w:hAnsi="Times New Roman"/>
+          <w:sz w:val="16"/>
+          <w:szCs w:val="16"/>
+          <w:lang w:eastAsia="ko-KR"/>
+        </w:rPr>
+        <w:t>denses</w:t>
+      </w:r>
+      <w:proofErr w:type="spellEnd"/>
+      <w:r>
+        <w:rPr>
+          <w:rFonts w:ascii="Times New Roman" w:hAnsi="Times New Roman"/>
+          <w:sz w:val="16"/>
+          <w:szCs w:val="16"/>
+          <w:lang w:eastAsia="ko-KR"/>
+        </w:rPr>
+        <w:t xml:space="preserve"> (NGS). </w:t>
+      </w:r>
+      <w:proofErr w:type="spellStart"/>
+      <w:r>
+        <w:rPr>
+          <w:rFonts w:ascii="Times New Roman" w:hAnsi="Times New Roman"/>
+          <w:sz w:val="16"/>
+          <w:szCs w:val="16"/>
+          <w:lang w:eastAsia="ko-KR"/>
+        </w:rPr>
+        <w:t>Exe</w:t>
+      </w:r>
+      <w:r>
+        <w:rPr>
+          <w:rFonts w:ascii="Times New Roman" w:hAnsi="Times New Roman"/>
+          <w:sz w:val="16"/>
+          <w:szCs w:val="16"/>
+          <w:lang w:eastAsia="ko-KR"/>
+        </w:rPr>
+        <w:t>m</w:t>
+      </w:r>
+      <w:r>
+        <w:rPr>
+          <w:rFonts w:ascii="Times New Roman" w:hAnsi="Times New Roman"/>
+          <w:sz w:val="16"/>
+          <w:szCs w:val="16"/>
+          <w:lang w:eastAsia="ko-KR"/>
+        </w:rPr>
+        <w:t>ple</w:t>
+      </w:r>
+      <w:proofErr w:type="spellEnd"/>
+      <w:r>
+        <w:rPr>
+          <w:rFonts w:ascii="Times New Roman" w:hAnsi="Times New Roman"/>
+          <w:sz w:val="16"/>
+          <w:szCs w:val="16"/>
+          <w:lang w:eastAsia="ko-KR"/>
+        </w:rPr>
+        <w:t xml:space="preserve">: map chart deviant </w:t>
+      </w:r>
+      <w:proofErr w:type="spellStart"/>
+      <w:r>
+        <w:rPr>
+          <w:rFonts w:ascii="Times New Roman" w:hAnsi="Times New Roman"/>
+          <w:sz w:val="16"/>
+          <w:szCs w:val="16"/>
+          <w:lang w:eastAsia="ko-KR"/>
+        </w:rPr>
+        <w:t>illisible</w:t>
+      </w:r>
+      <w:proofErr w:type="spellEnd"/>
+      <w:r>
+        <w:rPr>
+          <w:rFonts w:ascii="Times New Roman" w:hAnsi="Times New Roman"/>
+          <w:sz w:val="16"/>
+          <w:szCs w:val="16"/>
+          <w:lang w:eastAsia="ko-KR"/>
+        </w:rPr>
+        <w:t xml:space="preserve"> avec &gt;100 </w:t>
+      </w:r>
+      <w:proofErr w:type="spellStart"/>
+      <w:r>
+        <w:rPr>
+          <w:rFonts w:ascii="Times New Roman" w:hAnsi="Times New Roman"/>
+          <w:sz w:val="16"/>
+          <w:szCs w:val="16"/>
+          <w:lang w:eastAsia="ko-KR"/>
+        </w:rPr>
+        <w:t>marqueurs</w:t>
+      </w:r>
+      <w:proofErr w:type="spellEnd"/>
+      <w:r>
+        <w:rPr>
+          <w:rFonts w:ascii="Times New Roman" w:hAnsi="Times New Roman"/>
+          <w:sz w:val="16"/>
+          <w:szCs w:val="16"/>
+          <w:lang w:eastAsia="ko-KR"/>
+        </w:rPr>
+        <w:t xml:space="preserve"> par chrom</w:t>
+      </w:r>
+      <w:r>
+        <w:rPr>
+          <w:rFonts w:ascii="Times New Roman" w:hAnsi="Times New Roman"/>
+          <w:sz w:val="16"/>
+          <w:szCs w:val="16"/>
+          <w:lang w:eastAsia="ko-KR"/>
+        </w:rPr>
+        <w:t>o</w:t>
+      </w:r>
+      <w:r>
+        <w:rPr>
+          <w:rFonts w:ascii="Times New Roman" w:hAnsi="Times New Roman"/>
+          <w:sz w:val="16"/>
+          <w:szCs w:val="16"/>
+          <w:lang w:eastAsia="ko-KR"/>
+        </w:rPr>
+        <w:t xml:space="preserve">somes </w:t>
+      </w:r>
+      <w:proofErr w:type="gramStart"/>
+      <w:r>
+        <w:rPr>
+          <w:rFonts w:ascii="Times New Roman" w:hAnsi="Times New Roman"/>
+          <w:sz w:val="16"/>
+          <w:szCs w:val="16"/>
+          <w:lang w:eastAsia="ko-KR"/>
+        </w:rPr>
+        <w:t xml:space="preserve">( </w:t>
+      </w:r>
+      <w:proofErr w:type="spellStart"/>
+      <w:r>
+        <w:rPr>
+          <w:rFonts w:ascii="Times New Roman" w:hAnsi="Times New Roman"/>
+          <w:sz w:val="16"/>
+          <w:szCs w:val="16"/>
+          <w:lang w:eastAsia="ko-KR"/>
+        </w:rPr>
+        <w:t>avérifier</w:t>
+      </w:r>
+      <w:proofErr w:type="spellEnd"/>
+      <w:proofErr w:type="gramEnd"/>
+      <w:r>
+        <w:rPr>
+          <w:rFonts w:ascii="Times New Roman" w:hAnsi="Times New Roman"/>
+          <w:sz w:val="16"/>
+          <w:szCs w:val="16"/>
+          <w:lang w:eastAsia="ko-KR"/>
+        </w:rPr>
+        <w:t>)</w:t>
+      </w:r>
+    </w:p>
+    <w:p>
+      <w:pPr>
+        <w:autoSpaceDE w:val="0"/>
+        <w:autoSpaceDN w:val="0"/>
+        <w:adjustRightInd w:val="0"/>
+        <w:spacing w:line="276" w:lineRule="auto"/>
+        <w:jc w:val="both"/>
+        <w:rPr>
+          <w:rFonts w:ascii="Times New Roman" w:hAnsi="Times New Roman"/>
+          <w:sz w:val="16"/>
+          <w:szCs w:val="16"/>
+          <w:lang w:eastAsia="ko-KR"/>
+        </w:rPr>
+      </w:pPr>
+      <w:r>
+        <w:rPr>
+          <w:rFonts w:ascii="Times New Roman" w:hAnsi="Times New Roman"/>
+          <w:sz w:val="16"/>
+          <w:szCs w:val="16"/>
+          <w:lang w:eastAsia="ko-KR"/>
+        </w:rPr>
+        <w:t xml:space="preserve"> - </w:t>
+      </w:r>
+      <w:proofErr w:type="spellStart"/>
+      <w:r>
+        <w:rPr>
+          <w:rFonts w:ascii="Times New Roman" w:hAnsi="Times New Roman"/>
+          <w:sz w:val="16"/>
+          <w:szCs w:val="16"/>
+          <w:lang w:eastAsia="ko-KR"/>
+        </w:rPr>
+        <w:t>Permet</w:t>
+      </w:r>
+      <w:proofErr w:type="spellEnd"/>
+      <w:r>
+        <w:rPr>
+          <w:rFonts w:ascii="Times New Roman" w:hAnsi="Times New Roman"/>
+          <w:sz w:val="16"/>
+          <w:szCs w:val="16"/>
+          <w:lang w:eastAsia="ko-KR"/>
+        </w:rPr>
+        <w:t xml:space="preserve"> des </w:t>
+      </w:r>
+      <w:proofErr w:type="spellStart"/>
+      <w:r>
+        <w:rPr>
+          <w:rFonts w:ascii="Times New Roman" w:hAnsi="Times New Roman"/>
+          <w:sz w:val="16"/>
+          <w:szCs w:val="16"/>
+          <w:lang w:eastAsia="ko-KR"/>
+        </w:rPr>
+        <w:t>comparaisons</w:t>
+      </w:r>
+      <w:proofErr w:type="spellEnd"/>
+      <w:r>
+        <w:rPr>
+          <w:rFonts w:ascii="Times New Roman" w:hAnsi="Times New Roman"/>
+          <w:sz w:val="16"/>
+          <w:szCs w:val="16"/>
+          <w:lang w:eastAsia="ko-KR"/>
+        </w:rPr>
+        <w:t xml:space="preserve"> inter-</w:t>
+      </w:r>
+      <w:proofErr w:type="spellStart"/>
+      <w:r>
+        <w:rPr>
+          <w:rFonts w:ascii="Times New Roman" w:hAnsi="Times New Roman"/>
+          <w:sz w:val="16"/>
+          <w:szCs w:val="16"/>
+          <w:lang w:eastAsia="ko-KR"/>
+        </w:rPr>
+        <w:t>chromosomiques</w:t>
+      </w:r>
+      <w:proofErr w:type="spellEnd"/>
+      <w:r>
+        <w:rPr>
+          <w:rFonts w:ascii="Times New Roman" w:hAnsi="Times New Roman"/>
+          <w:sz w:val="16"/>
+          <w:szCs w:val="16"/>
+          <w:lang w:eastAsia="ko-KR"/>
+        </w:rPr>
+        <w:t>.</w:t>
+      </w:r>
+    </w:p>
+    <w:p>
+      <w:pPr>
+        <w:autoSpaceDE w:val="0"/>
+        <w:autoSpaceDN w:val="0"/>
+        <w:adjustRightInd w:val="0"/>
+        <w:spacing w:line="276" w:lineRule="auto"/>
+        <w:jc w:val="both"/>
+        <w:rPr>
+          <w:rFonts w:ascii="Times New Roman" w:hAnsi="Times New Roman"/>
+          <w:sz w:val="16"/>
+          <w:szCs w:val="16"/>
+          <w:lang w:eastAsia="ko-KR"/>
+        </w:rPr>
+      </w:pPr>
+      <w:r>
+        <w:rPr>
+          <w:rFonts w:ascii="Times New Roman" w:hAnsi="Times New Roman"/>
+          <w:sz w:val="16"/>
+          <w:szCs w:val="16"/>
+          <w:lang w:eastAsia="ko-KR"/>
+        </w:rPr>
+        <w:t xml:space="preserve"> - </w:t>
+      </w:r>
+      <w:proofErr w:type="spellStart"/>
+      <w:r>
+        <w:rPr>
+          <w:rFonts w:ascii="Times New Roman" w:hAnsi="Times New Roman"/>
+          <w:sz w:val="16"/>
+          <w:szCs w:val="16"/>
+          <w:lang w:eastAsia="ko-KR"/>
+        </w:rPr>
+        <w:t>Utilisation</w:t>
+      </w:r>
+      <w:proofErr w:type="spellEnd"/>
+      <w:r>
+        <w:rPr>
+          <w:rFonts w:ascii="Times New Roman" w:hAnsi="Times New Roman"/>
+          <w:sz w:val="16"/>
+          <w:szCs w:val="16"/>
+          <w:lang w:eastAsia="ko-KR"/>
+        </w:rPr>
+        <w:t xml:space="preserve"> </w:t>
+      </w:r>
+      <w:proofErr w:type="spellStart"/>
+      <w:r>
+        <w:rPr>
+          <w:rFonts w:ascii="Times New Roman" w:hAnsi="Times New Roman"/>
+          <w:sz w:val="16"/>
+          <w:szCs w:val="16"/>
+          <w:lang w:eastAsia="ko-KR"/>
+        </w:rPr>
+        <w:t>sur</w:t>
+      </w:r>
+      <w:proofErr w:type="spellEnd"/>
+      <w:r>
+        <w:rPr>
+          <w:rFonts w:ascii="Times New Roman" w:hAnsi="Times New Roman"/>
+          <w:sz w:val="16"/>
+          <w:szCs w:val="16"/>
+          <w:lang w:eastAsia="ko-KR"/>
+        </w:rPr>
+        <w:t xml:space="preserve"> le WEB -&gt; 0 installation.</w:t>
+      </w:r>
+    </w:p>
+    <w:p>
+      <w:pPr>
+        <w:autoSpaceDE w:val="0"/>
+        <w:autoSpaceDN w:val="0"/>
+        <w:adjustRightInd w:val="0"/>
+        <w:spacing w:line="276" w:lineRule="auto"/>
+        <w:jc w:val="both"/>
+        <w:rPr>
+          <w:rFonts w:ascii="Times New Roman" w:hAnsi="Times New Roman"/>
+          <w:sz w:val="16"/>
+          <w:szCs w:val="16"/>
+          <w:lang w:eastAsia="ko-KR"/>
+        </w:rPr>
+      </w:pPr>
+      <w:r>
+        <w:rPr>
+          <w:rFonts w:ascii="Times New Roman" w:hAnsi="Times New Roman"/>
+          <w:sz w:val="16"/>
+          <w:szCs w:val="16"/>
+          <w:lang w:eastAsia="ko-KR"/>
+        </w:rPr>
+        <w:t xml:space="preserve"> - </w:t>
+      </w:r>
+      <w:proofErr w:type="spellStart"/>
+      <w:r>
+        <w:rPr>
+          <w:rFonts w:ascii="Times New Roman" w:hAnsi="Times New Roman"/>
+          <w:sz w:val="16"/>
+          <w:szCs w:val="16"/>
+          <w:lang w:eastAsia="ko-KR"/>
+        </w:rPr>
+        <w:t>Utilisation</w:t>
+      </w:r>
+      <w:proofErr w:type="spellEnd"/>
+      <w:r>
+        <w:rPr>
+          <w:rFonts w:ascii="Times New Roman" w:hAnsi="Times New Roman"/>
+          <w:sz w:val="16"/>
+          <w:szCs w:val="16"/>
+          <w:lang w:eastAsia="ko-KR"/>
+        </w:rPr>
+        <w:t xml:space="preserve"> des </w:t>
+      </w:r>
+      <w:proofErr w:type="spellStart"/>
+      <w:r>
+        <w:rPr>
+          <w:rFonts w:ascii="Times New Roman" w:hAnsi="Times New Roman"/>
+          <w:sz w:val="16"/>
+          <w:szCs w:val="16"/>
+          <w:lang w:eastAsia="ko-KR"/>
+        </w:rPr>
+        <w:t>outils</w:t>
+      </w:r>
+      <w:proofErr w:type="spellEnd"/>
+      <w:r>
+        <w:rPr>
+          <w:rFonts w:ascii="Times New Roman" w:hAnsi="Times New Roman"/>
+          <w:sz w:val="16"/>
+          <w:szCs w:val="16"/>
+          <w:lang w:eastAsia="ko-KR"/>
+        </w:rPr>
+        <w:t xml:space="preserve"> de </w:t>
+      </w:r>
+      <w:proofErr w:type="spellStart"/>
+      <w:r>
+        <w:rPr>
+          <w:rFonts w:ascii="Times New Roman" w:hAnsi="Times New Roman"/>
+          <w:sz w:val="16"/>
+          <w:szCs w:val="16"/>
+          <w:lang w:eastAsia="ko-KR"/>
+        </w:rPr>
+        <w:t>visualisation</w:t>
+      </w:r>
+      <w:proofErr w:type="spellEnd"/>
+      <w:r>
+        <w:rPr>
+          <w:rFonts w:ascii="Times New Roman" w:hAnsi="Times New Roman"/>
+          <w:sz w:val="16"/>
+          <w:szCs w:val="16"/>
+          <w:lang w:eastAsia="ko-KR"/>
+        </w:rPr>
+        <w:t xml:space="preserve"> interactive </w:t>
+      </w:r>
+      <w:proofErr w:type="spellStart"/>
+      <w:proofErr w:type="gramStart"/>
+      <w:r>
+        <w:rPr>
+          <w:rFonts w:ascii="Times New Roman" w:hAnsi="Times New Roman"/>
+          <w:sz w:val="16"/>
+          <w:szCs w:val="16"/>
+          <w:lang w:eastAsia="ko-KR"/>
+        </w:rPr>
+        <w:t>actuels</w:t>
+      </w:r>
+      <w:proofErr w:type="spellEnd"/>
+      <w:r>
+        <w:rPr>
+          <w:rFonts w:ascii="Times New Roman" w:hAnsi="Times New Roman"/>
+          <w:sz w:val="16"/>
+          <w:szCs w:val="16"/>
+          <w:lang w:eastAsia="ko-KR"/>
+        </w:rPr>
+        <w:t xml:space="preserve"> !</w:t>
+      </w:r>
+      <w:proofErr w:type="gramEnd"/>
+    </w:p>
+    <w:p>
+      <w:pPr>
+        <w:pStyle w:val="Titre1"/>
+      </w:pPr>
+      <w:r>
+        <w:t>Technology and installation</w:t>
+      </w:r>
+    </w:p>
+    <w:p>
+      <w:pPr>
+        <w:rPr>
+          <w:rFonts w:ascii="Times New Roman" w:hAnsi="Times New Roman"/>
+          <w:sz w:val="16"/>
+          <w:szCs w:val="16"/>
+          <w:lang w:eastAsia="ko-KR"/>
+        </w:rPr>
+      </w:pPr>
+      <w:proofErr w:type="gramStart"/>
+      <w:r>
+        <w:rPr>
+          <w:rFonts w:ascii="Times New Roman" w:hAnsi="Times New Roman"/>
+          <w:sz w:val="16"/>
+          <w:szCs w:val="16"/>
+        </w:rPr>
+        <w:t>R</w:t>
+      </w:r>
+      <w:r>
+        <w:rPr>
+          <w:rFonts w:ascii="Times New Roman" w:hAnsi="Times New Roman"/>
+          <w:sz w:val="16"/>
+          <w:szCs w:val="16"/>
+          <w:lang w:eastAsia="ko-KR"/>
+        </w:rPr>
+        <w:t>, shiny.</w:t>
+      </w:r>
+      <w:proofErr w:type="gramEnd"/>
+      <w:r>
+        <w:rPr>
+          <w:rFonts w:ascii="Times New Roman" w:hAnsi="Times New Roman"/>
+          <w:sz w:val="16"/>
+          <w:szCs w:val="16"/>
+          <w:lang w:eastAsia="ko-KR"/>
+        </w:rPr>
+        <w:t xml:space="preserve"> Web interface or easy local installation It is a shiny application available online. No installation needed. </w:t>
+      </w:r>
+      <w:proofErr w:type="gramStart"/>
+      <w:r>
+        <w:rPr>
+          <w:rFonts w:ascii="Times New Roman" w:hAnsi="Times New Roman"/>
+          <w:sz w:val="16"/>
+          <w:szCs w:val="16"/>
+          <w:lang w:eastAsia="ko-KR"/>
+        </w:rPr>
+        <w:t>Works on e</w:t>
+      </w:r>
+      <w:r>
+        <w:rPr>
+          <w:rFonts w:ascii="Times New Roman" w:hAnsi="Times New Roman"/>
+          <w:sz w:val="16"/>
+          <w:szCs w:val="16"/>
+          <w:lang w:eastAsia="ko-KR"/>
+        </w:rPr>
+        <w:t>very device.</w:t>
+      </w:r>
+      <w:proofErr w:type="gramEnd"/>
+      <w:r>
+        <w:rPr>
+          <w:rFonts w:ascii="Times New Roman" w:hAnsi="Times New Roman"/>
+          <w:sz w:val="16"/>
+          <w:szCs w:val="16"/>
+          <w:lang w:eastAsia="ko-KR"/>
+        </w:rPr>
+        <w:t xml:space="preserve"> Seve</w:t>
+      </w:r>
+      <w:r>
+        <w:rPr>
+          <w:rFonts w:ascii="Times New Roman" w:hAnsi="Times New Roman"/>
+          <w:sz w:val="16"/>
+          <w:szCs w:val="16"/>
+          <w:lang w:eastAsia="ko-KR"/>
+        </w:rPr>
+        <w:t>r</w:t>
+      </w:r>
+      <w:r>
+        <w:rPr>
+          <w:rFonts w:ascii="Times New Roman" w:hAnsi="Times New Roman"/>
+          <w:sz w:val="16"/>
+          <w:szCs w:val="16"/>
+          <w:lang w:eastAsia="ko-KR"/>
+        </w:rPr>
+        <w:t>al</w:t>
+      </w:r>
+      <w:r>
+        <w:rPr>
+          <w:rFonts w:ascii="Times New Roman" w:hAnsi="Times New Roman"/>
+          <w:sz w:val="16"/>
+          <w:szCs w:val="16"/>
+          <w:lang w:eastAsia="ko-KR"/>
+        </w:rPr>
+        <w:t xml:space="preserve"> exa</w:t>
+      </w:r>
+      <w:r>
+        <w:rPr>
+          <w:rFonts w:ascii="Times New Roman" w:hAnsi="Times New Roman"/>
+          <w:sz w:val="16"/>
+          <w:szCs w:val="16"/>
+          <w:lang w:eastAsia="ko-KR"/>
+        </w:rPr>
+        <w:t>m</w:t>
+      </w:r>
+      <w:r>
+        <w:rPr>
+          <w:rFonts w:ascii="Times New Roman" w:hAnsi="Times New Roman"/>
+          <w:sz w:val="16"/>
+          <w:szCs w:val="16"/>
+          <w:lang w:eastAsia="ko-KR"/>
+        </w:rPr>
+        <w:t>ple dataset</w:t>
+      </w:r>
+      <w:r>
+        <w:rPr>
+          <w:rFonts w:ascii="Times New Roman" w:hAnsi="Times New Roman"/>
+          <w:sz w:val="16"/>
+          <w:szCs w:val="16"/>
+          <w:lang w:eastAsia="ko-KR"/>
+        </w:rPr>
+        <w:t>s are</w:t>
+      </w:r>
+      <w:r>
+        <w:rPr>
+          <w:rFonts w:ascii="Times New Roman" w:hAnsi="Times New Roman"/>
+          <w:sz w:val="16"/>
+          <w:szCs w:val="16"/>
+          <w:lang w:eastAsia="ko-KR"/>
+        </w:rPr>
+        <w:t xml:space="preserve"> available.</w:t>
+      </w:r>
+      <w:r>
+        <w:rPr>
+          <w:rFonts w:ascii="Times New Roman" w:hAnsi="Times New Roman"/>
+          <w:sz w:val="16"/>
+          <w:szCs w:val="16"/>
+          <w:lang w:eastAsia="ko-KR"/>
+        </w:rPr>
+        <w:t xml:space="preserve"> User can load its own dataset if located in his computer. Several classical input formats are available. R code is available on </w:t>
+      </w:r>
+      <w:proofErr w:type="spellStart"/>
+      <w:r>
+        <w:rPr>
+          <w:rFonts w:ascii="Times New Roman" w:hAnsi="Times New Roman"/>
+          <w:sz w:val="16"/>
+          <w:szCs w:val="16"/>
+          <w:lang w:eastAsia="ko-KR"/>
+        </w:rPr>
+        <w:t>github</w:t>
+      </w:r>
+      <w:proofErr w:type="spellEnd"/>
+      <w:r>
+        <w:rPr>
+          <w:rFonts w:ascii="Times New Roman" w:hAnsi="Times New Roman"/>
+          <w:sz w:val="16"/>
+          <w:szCs w:val="16"/>
+          <w:lang w:eastAsia="ko-KR"/>
+        </w:rPr>
+        <w:t xml:space="preserve">. </w:t>
+      </w:r>
+      <w:proofErr w:type="gramStart"/>
+      <w:r>
+        <w:rPr>
+          <w:rFonts w:ascii="Times New Roman" w:hAnsi="Times New Roman"/>
+          <w:sz w:val="16"/>
+          <w:szCs w:val="16"/>
+          <w:lang w:eastAsia="ko-KR"/>
+        </w:rPr>
+        <w:t>Proposition of improvement are thus easy to do and more than welcome.</w:t>
+      </w:r>
+      <w:proofErr w:type="gramEnd"/>
+    </w:p>
+    <w:p>
+      <w:pPr>
+        <w:pStyle w:val="Titre1"/>
+      </w:pPr>
+      <w:r>
+        <w:lastRenderedPageBreak/>
+        <w:t>Key functionalities</w:t>
+      </w:r>
+    </w:p>
+    <w:p>
+      <w:pPr>
+        <w:pStyle w:val="aff"/>
+        <w:spacing w:after="0" w:line="276" w:lineRule="auto"/>
+        <w:jc w:val="both"/>
+        <w:rPr>
+          <w:i w:val="0"/>
+          <w:sz w:val="16"/>
+          <w:szCs w:val="16"/>
+          <w:lang w:val="en-US" w:eastAsia="ko-KR"/>
+        </w:rPr>
+      </w:pPr>
+      <w:r>
+        <w:rPr>
+          <w:i w:val="0"/>
+          <w:sz w:val="16"/>
+          <w:szCs w:val="16"/>
+          <w:lang w:val="en-US" w:eastAsia="ko-KR"/>
+        </w:rPr>
+        <w:t>Several sheet</w:t>
+      </w:r>
+      <w:r>
+        <w:rPr>
+          <w:i w:val="0"/>
+          <w:sz w:val="16"/>
+          <w:szCs w:val="16"/>
+          <w:lang w:val="en-US" w:eastAsia="ko-KR"/>
+        </w:rPr>
+        <w:t xml:space="preserve">s are available. The </w:t>
+      </w:r>
+      <w:r>
+        <w:rPr>
+          <w:b/>
+          <w:i w:val="0"/>
+          <w:sz w:val="16"/>
+          <w:szCs w:val="16"/>
+          <w:lang w:val="en-US" w:eastAsia="ko-KR"/>
+        </w:rPr>
+        <w:t>Home page</w:t>
+      </w:r>
+      <w:r>
+        <w:rPr>
+          <w:i w:val="0"/>
+          <w:sz w:val="16"/>
+          <w:szCs w:val="16"/>
+          <w:lang w:val="en-US" w:eastAsia="ko-KR"/>
+        </w:rPr>
+        <w:t xml:space="preserve"> allows uploading user’s dataset. Two example datasets are also available. </w:t>
+      </w:r>
+      <w:r>
+        <w:rPr>
+          <w:b/>
+          <w:i w:val="0"/>
+          <w:sz w:val="16"/>
+          <w:szCs w:val="16"/>
+          <w:lang w:val="en-US" w:eastAsia="ko-KR"/>
+        </w:rPr>
+        <w:t>Basic statistics</w:t>
+      </w:r>
+      <w:r>
+        <w:rPr>
+          <w:i w:val="0"/>
+          <w:sz w:val="16"/>
+          <w:szCs w:val="16"/>
+          <w:lang w:val="en-US" w:eastAsia="ko-KR"/>
+        </w:rPr>
+        <w:t xml:space="preserve"> pr</w:t>
+      </w:r>
+      <w:r>
+        <w:rPr>
+          <w:i w:val="0"/>
+          <w:sz w:val="16"/>
+          <w:szCs w:val="16"/>
+          <w:lang w:val="en-US" w:eastAsia="ko-KR"/>
+        </w:rPr>
+        <w:t>o</w:t>
+      </w:r>
+      <w:r>
+        <w:rPr>
+          <w:i w:val="0"/>
+          <w:sz w:val="16"/>
+          <w:szCs w:val="16"/>
+          <w:lang w:val="en-US" w:eastAsia="ko-KR"/>
+        </w:rPr>
+        <w:t>vides general information such as number of markers, total length, number of unique positions and inter marker distances. Statistics are provided for the whole map and chromosome per chromosome. Su</w:t>
+      </w:r>
+      <w:r>
+        <w:rPr>
+          <w:i w:val="0"/>
+          <w:sz w:val="16"/>
+          <w:szCs w:val="16"/>
+          <w:lang w:val="en-US" w:eastAsia="ko-KR"/>
+        </w:rPr>
+        <w:t>m</w:t>
+      </w:r>
+      <w:r>
+        <w:rPr>
+          <w:i w:val="0"/>
+          <w:sz w:val="16"/>
+          <w:szCs w:val="16"/>
+          <w:lang w:val="en-US" w:eastAsia="ko-KR"/>
+        </w:rPr>
+        <w:t>mary tables are</w:t>
+      </w:r>
+      <w:r>
+        <w:rPr>
+          <w:i w:val="0"/>
+          <w:sz w:val="16"/>
+          <w:szCs w:val="16"/>
+          <w:lang w:val="en-US" w:eastAsia="ko-KR"/>
+        </w:rPr>
+        <w:t xml:space="preserve"> available to download in .</w:t>
+      </w:r>
+      <w:proofErr w:type="spellStart"/>
+      <w:r>
+        <w:rPr>
+          <w:i w:val="0"/>
+          <w:sz w:val="16"/>
+          <w:szCs w:val="16"/>
+          <w:lang w:val="en-US" w:eastAsia="ko-KR"/>
+        </w:rPr>
+        <w:t>csv</w:t>
+      </w:r>
+      <w:proofErr w:type="spellEnd"/>
+      <w:r>
+        <w:rPr>
+          <w:i w:val="0"/>
+          <w:sz w:val="16"/>
+          <w:szCs w:val="16"/>
+          <w:lang w:val="en-US" w:eastAsia="ko-KR"/>
+        </w:rPr>
+        <w:t xml:space="preserve"> format, ready for public</w:t>
+      </w:r>
+      <w:r>
+        <w:rPr>
+          <w:i w:val="0"/>
+          <w:sz w:val="16"/>
+          <w:szCs w:val="16"/>
+          <w:lang w:val="en-US" w:eastAsia="ko-KR"/>
+        </w:rPr>
+        <w:t>a</w:t>
+      </w:r>
+      <w:r>
+        <w:rPr>
+          <w:i w:val="0"/>
+          <w:sz w:val="16"/>
+          <w:szCs w:val="16"/>
+          <w:lang w:val="en-US" w:eastAsia="ko-KR"/>
+        </w:rPr>
+        <w:t>tion purpose.</w:t>
+      </w:r>
+      <w:r>
+        <w:rPr>
+          <w:i w:val="0"/>
+          <w:sz w:val="16"/>
+          <w:szCs w:val="16"/>
+          <w:lang w:val="en-US" w:eastAsia="ko-KR"/>
+        </w:rPr>
+        <w:t xml:space="preserve"> </w:t>
+      </w:r>
+      <w:r>
+        <w:rPr>
+          <w:i w:val="0"/>
+          <w:sz w:val="16"/>
+          <w:szCs w:val="16"/>
+          <w:lang w:val="en-US" w:eastAsia="ko-KR"/>
+        </w:rPr>
+        <w:t xml:space="preserve">The </w:t>
+      </w:r>
+      <w:r>
+        <w:rPr>
+          <w:b/>
+          <w:i w:val="0"/>
+          <w:sz w:val="16"/>
+          <w:szCs w:val="16"/>
+          <w:lang w:val="en-US" w:eastAsia="ko-KR"/>
+        </w:rPr>
+        <w:t>comparison</w:t>
+      </w:r>
+      <w:r>
+        <w:rPr>
+          <w:i w:val="0"/>
+          <w:sz w:val="16"/>
+          <w:szCs w:val="16"/>
+          <w:lang w:val="en-US" w:eastAsia="ko-KR"/>
+        </w:rPr>
+        <w:t xml:space="preserve"> page displays the selected map in a desired order. A black line represents each map. Each dot repr</w:t>
+      </w:r>
+      <w:r>
+        <w:rPr>
+          <w:i w:val="0"/>
+          <w:sz w:val="16"/>
+          <w:szCs w:val="16"/>
+          <w:lang w:val="en-US" w:eastAsia="ko-KR"/>
+        </w:rPr>
+        <w:t>e</w:t>
+      </w:r>
+      <w:r>
+        <w:rPr>
+          <w:i w:val="0"/>
+          <w:sz w:val="16"/>
+          <w:szCs w:val="16"/>
+          <w:lang w:val="en-US" w:eastAsia="ko-KR"/>
+        </w:rPr>
+        <w:t>sents a genetic marker and information concerning it is available hovering the dot.</w:t>
+      </w:r>
+      <w:r>
+        <w:rPr>
+          <w:i w:val="0"/>
+          <w:sz w:val="16"/>
+          <w:szCs w:val="16"/>
+          <w:lang w:val="en-US" w:eastAsia="ko-KR"/>
+        </w:rPr>
+        <w:t xml:space="preserve"> </w:t>
+      </w:r>
+      <w:r>
+        <w:rPr>
+          <w:i w:val="0"/>
+          <w:sz w:val="16"/>
+          <w:szCs w:val="16"/>
+          <w:lang w:val="en-US" w:eastAsia="ko-KR"/>
+        </w:rPr>
+        <w:t>Purple lines link every common marker between two adjacent maps. To have a more global view and detect inter-chromosomal inconsiste</w:t>
+      </w:r>
+      <w:r>
+        <w:rPr>
+          <w:i w:val="0"/>
+          <w:sz w:val="16"/>
+          <w:szCs w:val="16"/>
+          <w:lang w:val="en-US" w:eastAsia="ko-KR"/>
+        </w:rPr>
+        <w:t>n</w:t>
+      </w:r>
+      <w:r>
+        <w:rPr>
+          <w:i w:val="0"/>
+          <w:sz w:val="16"/>
+          <w:szCs w:val="16"/>
+          <w:lang w:val="en-US" w:eastAsia="ko-KR"/>
+        </w:rPr>
+        <w:t xml:space="preserve">cies of chromosomal assignment, the </w:t>
+      </w:r>
+      <w:r>
+        <w:rPr>
+          <w:b/>
+          <w:i w:val="0"/>
+          <w:sz w:val="16"/>
+          <w:szCs w:val="16"/>
+          <w:lang w:val="en-US" w:eastAsia="ko-KR"/>
+        </w:rPr>
+        <w:t>inter-chromosomal analyses</w:t>
+      </w:r>
+      <w:r>
+        <w:rPr>
+          <w:i w:val="0"/>
+          <w:sz w:val="16"/>
+          <w:szCs w:val="16"/>
+          <w:lang w:val="en-US" w:eastAsia="ko-KR"/>
+        </w:rPr>
+        <w:t xml:space="preserve"> page displays a scatter plot with genetic positions of two selected maps only. The </w:t>
+      </w:r>
+      <w:r>
+        <w:rPr>
+          <w:b/>
+          <w:i w:val="0"/>
+          <w:sz w:val="16"/>
+          <w:szCs w:val="16"/>
+          <w:lang w:val="en-US" w:eastAsia="ko-KR"/>
+        </w:rPr>
+        <w:t>raw map</w:t>
+      </w:r>
+      <w:r>
+        <w:rPr>
+          <w:i w:val="0"/>
+          <w:sz w:val="16"/>
+          <w:szCs w:val="16"/>
+          <w:lang w:val="en-US" w:eastAsia="ko-KR"/>
+        </w:rPr>
+        <w:t xml:space="preserve"> is also made available for reading, with extended explor</w:t>
+      </w:r>
+      <w:r>
+        <w:rPr>
+          <w:i w:val="0"/>
+          <w:sz w:val="16"/>
+          <w:szCs w:val="16"/>
+          <w:lang w:val="en-US" w:eastAsia="ko-KR"/>
+        </w:rPr>
+        <w:t>a</w:t>
+      </w:r>
+      <w:r>
+        <w:rPr>
+          <w:i w:val="0"/>
+          <w:sz w:val="16"/>
+          <w:szCs w:val="16"/>
+          <w:lang w:val="en-US" w:eastAsia="ko-KR"/>
+        </w:rPr>
+        <w:t>tion tools such as ordering, filtering and searching.</w:t>
+      </w:r>
+    </w:p>
+    <w:p>
+      <w:pPr>
+        <w:pStyle w:val="aff"/>
+        <w:spacing w:after="0" w:line="276" w:lineRule="auto"/>
+        <w:jc w:val="both"/>
+        <w:rPr>
+          <w:i w:val="0"/>
+          <w:sz w:val="16"/>
+          <w:szCs w:val="16"/>
+          <w:lang w:val="en-US" w:eastAsia="ko-KR"/>
+        </w:rPr>
+      </w:pPr>
+    </w:p>
+    <w:p>
+      <w:pPr>
+        <w:pStyle w:val="aff"/>
+        <w:spacing w:after="0" w:line="276" w:lineRule="auto"/>
+        <w:jc w:val="both"/>
+        <w:rPr>
+          <w:i w:val="0"/>
+          <w:sz w:val="16"/>
+          <w:szCs w:val="16"/>
+          <w:lang w:val="en-US" w:eastAsia="ko-KR"/>
+        </w:rPr>
+      </w:pPr>
+      <w:proofErr w:type="gramStart"/>
+      <w:r>
+        <w:rPr>
+          <w:i w:val="0"/>
+          <w:sz w:val="16"/>
+          <w:szCs w:val="16"/>
+          <w:lang w:val="en-US" w:eastAsia="ko-KR"/>
+        </w:rPr>
+        <w:t>with</w:t>
+      </w:r>
+      <w:proofErr w:type="gramEnd"/>
+      <w:r>
+        <w:rPr>
+          <w:i w:val="0"/>
+          <w:sz w:val="16"/>
+          <w:szCs w:val="16"/>
+          <w:lang w:val="en-US" w:eastAsia="ko-KR"/>
+        </w:rPr>
+        <w:t xml:space="preserve"> </w:t>
+      </w:r>
+      <w:proofErr w:type="spellStart"/>
+      <w:r>
+        <w:rPr>
+          <w:i w:val="0"/>
+          <w:sz w:val="16"/>
+          <w:szCs w:val="16"/>
+          <w:lang w:val="en-US" w:eastAsia="ko-KR"/>
+        </w:rPr>
+        <w:t>para</w:t>
+      </w:r>
+      <w:r>
+        <w:rPr>
+          <w:i w:val="0"/>
+          <w:sz w:val="16"/>
+          <w:szCs w:val="16"/>
+          <w:lang w:val="en-US" w:eastAsia="ko-KR"/>
+        </w:rPr>
+        <w:t>l</w:t>
+      </w:r>
+      <w:r>
+        <w:rPr>
+          <w:i w:val="0"/>
+          <w:sz w:val="16"/>
+          <w:szCs w:val="16"/>
+          <w:lang w:val="en-US" w:eastAsia="ko-KR"/>
+        </w:rPr>
+        <w:t>lele</w:t>
+      </w:r>
+      <w:proofErr w:type="spellEnd"/>
+      <w:r>
+        <w:rPr>
+          <w:i w:val="0"/>
+          <w:sz w:val="16"/>
+          <w:szCs w:val="16"/>
+          <w:lang w:val="en-US" w:eastAsia="ko-KR"/>
+        </w:rPr>
+        <w:t xml:space="preserve"> representation / </w:t>
+      </w:r>
+      <w:proofErr w:type="spellStart"/>
+      <w:r>
+        <w:rPr>
+          <w:i w:val="0"/>
+          <w:sz w:val="16"/>
+          <w:szCs w:val="16"/>
+          <w:lang w:val="en-US" w:eastAsia="ko-KR"/>
+        </w:rPr>
+        <w:t>interchromosomal</w:t>
+      </w:r>
+      <w:proofErr w:type="spellEnd"/>
+      <w:r>
+        <w:rPr>
+          <w:i w:val="0"/>
+          <w:sz w:val="16"/>
+          <w:szCs w:val="16"/>
+          <w:lang w:val="en-US" w:eastAsia="ko-KR"/>
+        </w:rPr>
+        <w:t xml:space="preserve"> analyses / rough map. It is possible to export figures to </w:t>
+      </w:r>
+      <w:proofErr w:type="spellStart"/>
+      <w:r>
+        <w:rPr>
+          <w:i w:val="0"/>
+          <w:sz w:val="16"/>
+          <w:szCs w:val="16"/>
+          <w:lang w:val="en-US" w:eastAsia="ko-KR"/>
+        </w:rPr>
+        <w:t>pdf</w:t>
+      </w:r>
+      <w:proofErr w:type="spellEnd"/>
+      <w:r>
+        <w:rPr>
+          <w:i w:val="0"/>
+          <w:sz w:val="16"/>
+          <w:szCs w:val="16"/>
+          <w:lang w:val="en-US" w:eastAsia="ko-KR"/>
+        </w:rPr>
+        <w:t xml:space="preserve"> or other format with public</w:t>
+      </w:r>
+      <w:r>
+        <w:rPr>
+          <w:i w:val="0"/>
+          <w:sz w:val="16"/>
+          <w:szCs w:val="16"/>
+          <w:lang w:val="en-US" w:eastAsia="ko-KR"/>
+        </w:rPr>
+        <w:t>a</w:t>
+      </w:r>
+      <w:r>
+        <w:rPr>
+          <w:i w:val="0"/>
+          <w:sz w:val="16"/>
+          <w:szCs w:val="16"/>
+          <w:lang w:val="en-US" w:eastAsia="ko-KR"/>
+        </w:rPr>
+        <w:t>tion quality.</w:t>
+      </w:r>
+    </w:p>
+    <w:p>
+      <w:pPr>
+        <w:pStyle w:val="Titre1"/>
+      </w:pPr>
+      <w:r>
+        <w:t>Case study</w:t>
+      </w:r>
+    </w:p>
+    <w:p>
+      <w:pPr>
+        <w:autoSpaceDE w:val="0"/>
+        <w:autoSpaceDN w:val="0"/>
+        <w:adjustRightInd w:val="0"/>
+        <w:spacing w:line="276" w:lineRule="auto"/>
+        <w:jc w:val="both"/>
+        <w:rPr>
+          <w:rFonts w:ascii="Times New Roman" w:hAnsi="Times New Roman"/>
+          <w:sz w:val="16"/>
+          <w:szCs w:val="16"/>
+          <w:lang w:eastAsia="ko-KR"/>
+        </w:rPr>
+      </w:pPr>
+      <w:r>
+        <w:rPr>
+          <w:rFonts w:ascii="Times New Roman" w:hAnsi="Times New Roman"/>
+          <w:sz w:val="16"/>
+          <w:szCs w:val="16"/>
+          <w:lang w:eastAsia="ko-KR"/>
+        </w:rPr>
+        <w:t xml:space="preserve">This tool has been developed </w:t>
+      </w:r>
+      <w:r>
+        <w:rPr>
+          <w:rFonts w:ascii="Times New Roman" w:hAnsi="Times New Roman"/>
+          <w:sz w:val="16"/>
+          <w:szCs w:val="16"/>
+          <w:lang w:eastAsia="ko-KR"/>
+        </w:rPr>
+        <w:t xml:space="preserve">to </w:t>
+      </w:r>
+      <w:proofErr w:type="spellStart"/>
+      <w:r>
+        <w:rPr>
+          <w:rFonts w:ascii="Times New Roman" w:hAnsi="Times New Roman"/>
+          <w:sz w:val="16"/>
+          <w:szCs w:val="16"/>
+          <w:lang w:eastAsia="ko-KR"/>
+        </w:rPr>
+        <w:t>soutenir</w:t>
+      </w:r>
+      <w:proofErr w:type="spellEnd"/>
+      <w:r>
+        <w:rPr>
+          <w:rFonts w:ascii="Times New Roman" w:hAnsi="Times New Roman"/>
+          <w:sz w:val="16"/>
+          <w:szCs w:val="16"/>
+          <w:lang w:eastAsia="ko-KR"/>
+        </w:rPr>
+        <w:t xml:space="preserve"> a study concerning durum wheat. Two populations were genotyped. Two individual maps and a consensus map were built, with respectively xx, xx and xx SNP mar</w:t>
+      </w:r>
+      <w:r>
+        <w:rPr>
+          <w:rFonts w:ascii="Times New Roman" w:hAnsi="Times New Roman"/>
+          <w:sz w:val="16"/>
+          <w:szCs w:val="16"/>
+          <w:lang w:eastAsia="ko-KR"/>
+        </w:rPr>
+        <w:t>k</w:t>
+      </w:r>
+      <w:r>
+        <w:rPr>
+          <w:rFonts w:ascii="Times New Roman" w:hAnsi="Times New Roman"/>
+          <w:sz w:val="16"/>
+          <w:szCs w:val="16"/>
+          <w:lang w:eastAsia="ko-KR"/>
+        </w:rPr>
+        <w:t>ers). A phys</w:t>
+      </w:r>
+      <w:r>
+        <w:rPr>
+          <w:rFonts w:ascii="Times New Roman" w:hAnsi="Times New Roman"/>
+          <w:sz w:val="16"/>
+          <w:szCs w:val="16"/>
+          <w:lang w:eastAsia="ko-KR"/>
+        </w:rPr>
+        <w:t>i</w:t>
+      </w:r>
+      <w:r>
+        <w:rPr>
+          <w:rFonts w:ascii="Times New Roman" w:hAnsi="Times New Roman"/>
+          <w:sz w:val="16"/>
+          <w:szCs w:val="16"/>
+          <w:lang w:eastAsia="ko-KR"/>
+        </w:rPr>
+        <w:t>cal map with the putative position of markers was also available. To investigate the consiste</w:t>
+      </w:r>
+      <w:r>
+        <w:rPr>
+          <w:rFonts w:ascii="Times New Roman" w:hAnsi="Times New Roman"/>
+          <w:sz w:val="16"/>
+          <w:szCs w:val="16"/>
+          <w:lang w:eastAsia="ko-KR"/>
+        </w:rPr>
+        <w:t>n</w:t>
+      </w:r>
+      <w:r>
+        <w:rPr>
+          <w:rFonts w:ascii="Times New Roman" w:hAnsi="Times New Roman"/>
+          <w:sz w:val="16"/>
+          <w:szCs w:val="16"/>
+          <w:lang w:eastAsia="ko-KR"/>
+        </w:rPr>
+        <w:t>cy of markers assignments and positions, an important number of comparisons were needed. Existing tools were not adapted for reasons presented above.</w:t>
+      </w:r>
+    </w:p>
+    <w:p>
+      <w:pPr>
+        <w:autoSpaceDE w:val="0"/>
+        <w:autoSpaceDN w:val="0"/>
+        <w:adjustRightInd w:val="0"/>
+        <w:spacing w:line="276" w:lineRule="auto"/>
+        <w:jc w:val="both"/>
+        <w:rPr>
+          <w:rFonts w:ascii="Times New Roman" w:hAnsi="Times New Roman"/>
+          <w:sz w:val="16"/>
+          <w:szCs w:val="16"/>
+          <w:lang w:eastAsia="ko-KR"/>
+        </w:rPr>
+      </w:pPr>
+    </w:p>
+    <w:p>
+      <w:pPr>
+        <w:autoSpaceDE w:val="0"/>
+        <w:autoSpaceDN w:val="0"/>
+        <w:adjustRightInd w:val="0"/>
+        <w:spacing w:line="276" w:lineRule="auto"/>
+        <w:jc w:val="both"/>
+        <w:rPr>
+          <w:rFonts w:ascii="Times New Roman" w:hAnsi="Times New Roman"/>
+          <w:sz w:val="16"/>
+          <w:szCs w:val="16"/>
+          <w:lang w:eastAsia="ko-KR"/>
+        </w:rPr>
+      </w:pPr>
+      <w:r>
+        <w:rPr>
+          <w:rFonts w:ascii="Times New Roman" w:hAnsi="Times New Roman"/>
+          <w:sz w:val="16"/>
+          <w:szCs w:val="16"/>
+          <w:lang w:eastAsia="ko-KR"/>
+        </w:rPr>
+        <w:t>The genetic map comparator revealed to be really efficient to explore data quickly and in a really easy way. It permitted to pass fluently from the genetic map building to the visualization step, thus improving the genetic map building efficiency. Several of the published figures were</w:t>
+      </w:r>
+      <w:r>
+        <w:rPr>
+          <w:rFonts w:ascii="Times New Roman" w:hAnsi="Times New Roman"/>
+          <w:sz w:val="16"/>
+          <w:szCs w:val="16"/>
+          <w:lang w:eastAsia="ko-KR"/>
+        </w:rPr>
+        <w:t xml:space="preserve"> </w:t>
+      </w:r>
+      <w:proofErr w:type="gramStart"/>
+      <w:r>
+        <w:rPr>
+          <w:rFonts w:ascii="Times New Roman" w:hAnsi="Times New Roman"/>
+          <w:sz w:val="16"/>
+          <w:szCs w:val="16"/>
+          <w:lang w:eastAsia="ko-KR"/>
+        </w:rPr>
+        <w:t>sy</w:t>
+      </w:r>
+      <w:r>
+        <w:rPr>
+          <w:rFonts w:ascii="Times New Roman" w:hAnsi="Times New Roman"/>
+          <w:sz w:val="16"/>
+          <w:szCs w:val="16"/>
+          <w:lang w:eastAsia="ko-KR"/>
+        </w:rPr>
+        <w:t>n</w:t>
+      </w:r>
+      <w:r>
+        <w:rPr>
+          <w:rFonts w:ascii="Times New Roman" w:hAnsi="Times New Roman"/>
+          <w:sz w:val="16"/>
+          <w:szCs w:val="16"/>
+          <w:lang w:eastAsia="ko-KR"/>
+        </w:rPr>
+        <w:t>thetized exporting</w:t>
+      </w:r>
+      <w:proofErr w:type="gramEnd"/>
+      <w:r>
+        <w:rPr>
+          <w:rFonts w:ascii="Times New Roman" w:hAnsi="Times New Roman"/>
+          <w:sz w:val="16"/>
+          <w:szCs w:val="16"/>
+          <w:lang w:eastAsia="ko-KR"/>
+        </w:rPr>
+        <w:t xml:space="preserve"> charts from the tool. </w:t>
+      </w:r>
     </w:p>
     <w:p>
       <w:pPr>
@@ -1536,6 +2703,7 @@
           <w:sz w:val="14"/>
           <w:szCs w:val="14"/>
         </w:rPr>
+        <w:lastRenderedPageBreak/>
         <w:t xml:space="preserve">This work </w:t>
       </w:r>
       <w:r>
@@ -6587,7 +7755,7 @@
 </file>
 
 <file path=customXml/itemProps1.xml><?xml version="1.0" encoding="utf-8"?>
-<ds:datastoreItem xmlns:ds="http://schemas.openxmlformats.org/officeDocument/2006/customXml" ds:itemID="{9D07A6C3-DDE6-734B-93C7-E36408F61E20}">
+<ds:datastoreItem xmlns:ds="http://schemas.openxmlformats.org/officeDocument/2006/customXml" ds:itemID="{140669B6-02F4-A54B-8BC6-600B9218899E}">
   <ds:schemaRefs>
     <ds:schemaRef ds:uri="http://schemas.openxmlformats.org/officeDocument/2006/bibliography"/>
   </ds:schemaRefs>

</xml_diff>

<commit_message>
Mise en place des légendes
</commit_message>
<xml_diff>
--- a/REDACTION/GenMapComp_bioinfo_01_06_2016.docx
+++ b/REDACTION/GenMapComp_bioinfo_01_06_2016.docx
@@ -107,14 +107,14 @@
             <w:pPr>
               <w:pStyle w:val="Sous-titre"/>
             </w:pPr>
+            <w:bookmarkStart w:id="0" w:name="_GoBack"/>
+            <w:bookmarkEnd w:id="0"/>
             <w:r>
               <w:t xml:space="preserve">Subject </w:t>
             </w:r>
             <w:r>
               <w:t>Section</w:t>
             </w:r>
-            <w:bookmarkStart w:id="0" w:name="_GoBack"/>
-            <w:bookmarkEnd w:id="0"/>
           </w:p>
           <w:p>
             <w:pPr>
@@ -345,13 +345,36 @@
             <w:r>
               <w:t xml:space="preserve"> We developed </w:t>
             </w:r>
+            <w:r>
+              <w:t xml:space="preserve">The </w:t>
+            </w:r>
             <w:proofErr w:type="spellStart"/>
             <w:r>
               <w:t>GeneMap</w:t>
             </w:r>
             <w:proofErr w:type="spellEnd"/>
             <w:r>
-              <w:t xml:space="preserve"> Comparator a web based application allowing to easily compare different maps by depicting their key statistics and the relative </w:t>
+              <w:t xml:space="preserve"> Comparator</w:t>
+            </w:r>
+            <w:r>
+              <w:t>,</w:t>
+            </w:r>
+            <w:r>
+              <w:t xml:space="preserve"> a web based application allowing to easily </w:t>
+            </w:r>
+            <w:proofErr w:type="gramStart"/>
+            <w:r>
+              <w:t>co</w:t>
+            </w:r>
+            <w:r>
+              <w:t>m</w:t>
+            </w:r>
+            <w:r>
+              <w:t>pare</w:t>
+            </w:r>
+            <w:proofErr w:type="gramEnd"/>
+            <w:r>
+              <w:t xml:space="preserve"> different maps by depicting their key statistics and the relative </w:t>
             </w:r>
             <w:r>
               <w:t>position</w:t>
@@ -442,11 +465,34 @@
               </w:rPr>
               <w:t xml:space="preserve"> </w:t>
             </w:r>
+            <w:hyperlink r:id="rId11" w:history="1">
+              <w:r>
+                <w:rPr>
+                  <w:rStyle w:val="Lienhypertexte"/>
+                  <w:rFonts w:ascii="AdvPS2AA1" w:hAnsi="AdvPS2AA1" w:cs="AdvPS2AA1"/>
+                  <w:lang w:val="en-GB" w:eastAsia="en-IN"/>
+                </w:rPr>
+                <w:t>Holtz@supagro.fr</w:t>
+              </w:r>
+            </w:hyperlink>
+            <w:r>
+              <w:rPr>
+                <w:rFonts w:ascii="AdvPS2AA1" w:hAnsi="AdvPS2AA1" w:cs="AdvPS2AA1"/>
+                <w:lang w:val="en-GB" w:eastAsia="en-IN"/>
+              </w:rPr>
+              <w:t xml:space="preserve">; </w:t>
+            </w:r>
             <w:r>
               <w:rPr>
                 <w:lang w:val="en-GB" w:eastAsia="en-IN"/>
               </w:rPr>
-              <w:t>ranwez</w:t>
+              <w:t>R</w:t>
+            </w:r>
+            <w:r>
+              <w:rPr>
+                <w:lang w:val="en-GB" w:eastAsia="en-IN"/>
+              </w:rPr>
+              <w:t>anwez</w:t>
             </w:r>
             <w:r>
               <w:rPr>
@@ -543,8 +589,8 @@
       <w:pPr>
         <w:pStyle w:val="Titre1"/>
         <w:sectPr>
-          <w:headerReference w:type="even" r:id="rId11"/>
-          <w:headerReference w:type="default" r:id="rId12"/>
+          <w:headerReference w:type="even" r:id="rId12"/>
+          <w:headerReference w:type="default" r:id="rId13"/>
           <w:pgSz w:w="12240" w:h="15826" w:code="1"/>
           <w:pgMar w:top="1267" w:right="1382" w:bottom="1267" w:left="1094" w:header="706" w:footer="835" w:gutter="0"/>
           <w:cols w:space="360"/>
@@ -601,16 +647,7 @@
           <w:szCs w:val="16"/>
           <w:lang w:eastAsia="ko-KR"/>
         </w:rPr>
-        <w:t>a common task for whoe</w:t>
-      </w:r>
-      <w:r>
-        <w:rPr>
-          <w:rFonts w:ascii="Times New Roman" w:hAnsi="Times New Roman"/>
-          <w:sz w:val="16"/>
-          <w:szCs w:val="16"/>
-          <w:lang w:eastAsia="ko-KR"/>
-        </w:rPr>
-        <w:t>v</w:t>
+        <w:t>a common task for whoev</w:t>
       </w:r>
       <w:r>
         <w:rPr>
@@ -787,25 +824,7 @@
           <w:szCs w:val="16"/>
           <w:lang w:eastAsia="ko-KR"/>
         </w:rPr>
-        <w:t>are already available for genetic maps visua</w:t>
-      </w:r>
-      <w:r>
-        <w:rPr>
-          <w:rFonts w:ascii="Times New Roman" w:hAnsi="Times New Roman"/>
-          <w:sz w:val="16"/>
-          <w:szCs w:val="16"/>
-          <w:lang w:eastAsia="ko-KR"/>
-        </w:rPr>
-        <w:t>l</w:t>
-      </w:r>
-      <w:r>
-        <w:rPr>
-          <w:rFonts w:ascii="Times New Roman" w:hAnsi="Times New Roman"/>
-          <w:sz w:val="16"/>
-          <w:szCs w:val="16"/>
-          <w:lang w:eastAsia="ko-KR"/>
-        </w:rPr>
-        <w:t>ization</w:t>
+        <w:t>are already available for genetic maps visualization</w:t>
       </w:r>
       <w:r>
         <w:rPr>
@@ -841,25 +860,25 @@
           <w:szCs w:val="16"/>
           <w:lang w:eastAsia="ko-KR"/>
         </w:rPr>
-        <w:t xml:space="preserve"> som</w:t>
-      </w:r>
-      <w:r>
-        <w:rPr>
-          <w:rFonts w:ascii="Times New Roman" w:hAnsi="Times New Roman"/>
-          <w:sz w:val="16"/>
-          <w:szCs w:val="16"/>
-          <w:lang w:eastAsia="ko-KR"/>
-        </w:rPr>
-        <w:t>e</w:t>
-      </w:r>
-      <w:r>
-        <w:rPr>
-          <w:rFonts w:ascii="Times New Roman" w:hAnsi="Times New Roman"/>
-          <w:sz w:val="16"/>
-          <w:szCs w:val="16"/>
-          <w:lang w:eastAsia="ko-KR"/>
-        </w:rPr>
-        <w:t xml:space="preserve">times propose a comparison option. However, </w:t>
+        <w:t xml:space="preserve"> </w:t>
+      </w:r>
+      <w:r>
+        <w:rPr>
+          <w:rFonts w:ascii="Times New Roman" w:hAnsi="Times New Roman"/>
+          <w:sz w:val="16"/>
+          <w:szCs w:val="16"/>
+          <w:lang w:eastAsia="ko-KR"/>
+        </w:rPr>
+        <w:t>also</w:t>
+      </w:r>
+      <w:r>
+        <w:rPr>
+          <w:rFonts w:ascii="Times New Roman" w:hAnsi="Times New Roman"/>
+          <w:sz w:val="16"/>
+          <w:szCs w:val="16"/>
+          <w:lang w:eastAsia="ko-KR"/>
+        </w:rPr>
+        <w:t xml:space="preserve"> propose a comparison option. However, </w:t>
       </w:r>
       <w:r>
         <w:rPr>
@@ -1016,44 +1035,70 @@
           <w:szCs w:val="16"/>
           <w:lang w:eastAsia="ko-KR"/>
         </w:rPr>
-        <w:t>Scientist and breeder are now fr</w:t>
-      </w:r>
-      <w:r>
-        <w:rPr>
-          <w:rFonts w:ascii="Times New Roman" w:hAnsi="Times New Roman"/>
-          <w:sz w:val="16"/>
-          <w:szCs w:val="16"/>
-          <w:lang w:eastAsia="ko-KR"/>
-        </w:rPr>
-        <w:t>e</w:t>
-      </w:r>
-      <w:r>
-        <w:rPr>
-          <w:rFonts w:ascii="Times New Roman" w:hAnsi="Times New Roman"/>
-          <w:sz w:val="16"/>
-          <w:szCs w:val="16"/>
-          <w:lang w:eastAsia="ko-KR"/>
-        </w:rPr>
-        <w:t>quently facing the challenge to compare several genetic maps each carrying several hundreds of</w:t>
-      </w:r>
-      <w:r>
-        <w:rPr>
-          <w:rFonts w:ascii="Times New Roman" w:hAnsi="Times New Roman"/>
-          <w:sz w:val="16"/>
-          <w:szCs w:val="16"/>
-          <w:lang w:eastAsia="ko-KR"/>
-        </w:rPr>
-        <w:t xml:space="preserve"> marker. </w:t>
-      </w:r>
-      <w:r>
-        <w:rPr>
-          <w:rFonts w:ascii="Times New Roman" w:hAnsi="Times New Roman"/>
-          <w:sz w:val="16"/>
-          <w:szCs w:val="16"/>
-          <w:lang w:eastAsia="ko-KR"/>
-        </w:rPr>
-        <w:lastRenderedPageBreak/>
-        <w:t>With current tools it</w:t>
+        <w:t>Scientist</w:t>
+      </w:r>
+      <w:r>
+        <w:rPr>
+          <w:rFonts w:ascii="Times New Roman" w:hAnsi="Times New Roman"/>
+          <w:sz w:val="16"/>
+          <w:szCs w:val="16"/>
+          <w:lang w:eastAsia="ko-KR"/>
+        </w:rPr>
+        <w:t>s</w:t>
+      </w:r>
+      <w:r>
+        <w:rPr>
+          <w:rFonts w:ascii="Times New Roman" w:hAnsi="Times New Roman"/>
+          <w:sz w:val="16"/>
+          <w:szCs w:val="16"/>
+          <w:lang w:eastAsia="ko-KR"/>
+        </w:rPr>
+        <w:t xml:space="preserve"> and breeder</w:t>
+      </w:r>
+      <w:r>
+        <w:rPr>
+          <w:rFonts w:ascii="Times New Roman" w:hAnsi="Times New Roman"/>
+          <w:sz w:val="16"/>
+          <w:szCs w:val="16"/>
+          <w:lang w:eastAsia="ko-KR"/>
+        </w:rPr>
+        <w:t>s</w:t>
+      </w:r>
+      <w:r>
+        <w:rPr>
+          <w:rFonts w:ascii="Times New Roman" w:hAnsi="Times New Roman"/>
+          <w:sz w:val="16"/>
+          <w:szCs w:val="16"/>
+          <w:lang w:eastAsia="ko-KR"/>
+        </w:rPr>
+        <w:t xml:space="preserve"> are now frequently facing the challenge to co</w:t>
+      </w:r>
+      <w:r>
+        <w:rPr>
+          <w:rFonts w:ascii="Times New Roman" w:hAnsi="Times New Roman"/>
+          <w:sz w:val="16"/>
+          <w:szCs w:val="16"/>
+          <w:lang w:eastAsia="ko-KR"/>
+        </w:rPr>
+        <w:t>m</w:t>
+      </w:r>
+      <w:r>
+        <w:rPr>
+          <w:rFonts w:ascii="Times New Roman" w:hAnsi="Times New Roman"/>
+          <w:sz w:val="16"/>
+          <w:szCs w:val="16"/>
+          <w:lang w:eastAsia="ko-KR"/>
+        </w:rPr>
+        <w:t>pare several genetic maps each carrying several hundreds of</w:t>
+      </w:r>
+      <w:r>
+        <w:rPr>
+          <w:rFonts w:ascii="Times New Roman" w:hAnsi="Times New Roman"/>
+          <w:sz w:val="16"/>
+          <w:szCs w:val="16"/>
+          <w:lang w:eastAsia="ko-KR"/>
+        </w:rPr>
+        <w:t xml:space="preserve"> marker. With current tools it</w:t>
       </w:r>
       <w:r>
         <w:rPr>
@@ -1119,6 +1164,7 @@
           <w:szCs w:val="16"/>
           <w:lang w:eastAsia="ko-KR"/>
         </w:rPr>
+        <w:lastRenderedPageBreak/>
         <w:t>The Gene Map Comparator use</w:t>
       </w:r>
       <w:r>
@@ -1237,43 +1283,7 @@
           <w:szCs w:val="16"/>
           <w:lang w:eastAsia="ko-KR"/>
         </w:rPr>
-        <w:t>Using inte</w:t>
-      </w:r>
-      <w:r>
-        <w:rPr>
-          <w:rFonts w:ascii="Times New Roman" w:hAnsi="Times New Roman"/>
-          <w:sz w:val="16"/>
-          <w:szCs w:val="16"/>
-          <w:lang w:eastAsia="ko-KR"/>
-        </w:rPr>
-        <w:t>r</w:t>
-      </w:r>
-      <w:r>
-        <w:rPr>
-          <w:rFonts w:ascii="Times New Roman" w:hAnsi="Times New Roman"/>
-          <w:sz w:val="16"/>
-          <w:szCs w:val="16"/>
-          <w:lang w:eastAsia="ko-KR"/>
-        </w:rPr>
-        <w:t>activity allows the user to more efficiently explore the data, while selecting chromosomes, zooming on figures, hovering on interes</w:t>
-      </w:r>
-      <w:r>
-        <w:rPr>
-          <w:rFonts w:ascii="Times New Roman" w:hAnsi="Times New Roman"/>
-          <w:sz w:val="16"/>
-          <w:szCs w:val="16"/>
-          <w:lang w:eastAsia="ko-KR"/>
-        </w:rPr>
-        <w:t>t</w:t>
-      </w:r>
-      <w:r>
-        <w:rPr>
-          <w:rFonts w:ascii="Times New Roman" w:hAnsi="Times New Roman"/>
-          <w:sz w:val="16"/>
-          <w:szCs w:val="16"/>
-          <w:lang w:eastAsia="ko-KR"/>
-        </w:rPr>
-        <w:t>ing markers.</w:t>
+        <w:t>Using interactivity allows the user to more efficiently explore the data, while selecting chromosomes, zooming on figures, hovering on interesting markers.</w:t>
       </w:r>
     </w:p>
     <w:p>
@@ -1312,25 +1322,7 @@
           <w:szCs w:val="16"/>
           <w:lang w:eastAsia="ko-KR"/>
         </w:rPr>
-        <w:t>Moreover, the gene map comparator allows performing inter-chromosomal ana</w:t>
-      </w:r>
-      <w:r>
-        <w:rPr>
-          <w:rFonts w:ascii="Times New Roman" w:hAnsi="Times New Roman"/>
-          <w:sz w:val="16"/>
-          <w:szCs w:val="16"/>
-          <w:lang w:eastAsia="ko-KR"/>
-        </w:rPr>
-        <w:t>l</w:t>
-      </w:r>
-      <w:r>
-        <w:rPr>
-          <w:rFonts w:ascii="Times New Roman" w:hAnsi="Times New Roman"/>
-          <w:sz w:val="16"/>
-          <w:szCs w:val="16"/>
-          <w:lang w:eastAsia="ko-KR"/>
-        </w:rPr>
-        <w:t>yses to detect markers with inconsistent chromosomal assignment. Correlation between genetic maps is provided. Basic stati</w:t>
+        <w:t>Moreover, the gene map comparator allows performing inter-chromosomal analyses to detect markers with inconsistent chromosomal assignment. Correlation between genetic maps is provided. Basic stati</w:t>
       </w:r>
       <w:r>
         <w:rPr>
@@ -1411,25 +1403,7 @@
           <w:szCs w:val="16"/>
           <w:lang w:eastAsia="ko-KR"/>
         </w:rPr>
-        <w:t>in a ded</w:t>
-      </w:r>
-      <w:r>
-        <w:rPr>
-          <w:rFonts w:ascii="Times New Roman" w:hAnsi="Times New Roman"/>
-          <w:sz w:val="16"/>
-          <w:szCs w:val="16"/>
-          <w:lang w:eastAsia="ko-KR"/>
-        </w:rPr>
-        <w:t>i</w:t>
-      </w:r>
-      <w:r>
-        <w:rPr>
-          <w:rFonts w:ascii="Times New Roman" w:hAnsi="Times New Roman"/>
-          <w:sz w:val="16"/>
-          <w:szCs w:val="16"/>
-          <w:lang w:eastAsia="ko-KR"/>
-        </w:rPr>
-        <w:t>cated sheet.</w:t>
+        <w:t>in a dedicated sheet.</w:t>
       </w:r>
     </w:p>
     <w:p>
@@ -1554,7 +1528,6 @@
           <w:szCs w:val="16"/>
           <w:lang w:eastAsia="ko-KR"/>
         </w:rPr>
-        <w:lastRenderedPageBreak/>
         <w:t xml:space="preserve">The Gene Map Comparator is </w:t>
       </w:r>
       <w:r>
@@ -1646,27 +1619,9 @@
           <w:szCs w:val="16"/>
           <w:lang w:eastAsia="ko-KR"/>
         </w:rPr>
-        <w:t>application hosted in a ded</w:t>
-      </w:r>
-      <w:r>
-        <w:rPr>
-          <w:rFonts w:ascii="Times New Roman" w:hAnsi="Times New Roman"/>
-          <w:sz w:val="16"/>
-          <w:szCs w:val="16"/>
-          <w:lang w:eastAsia="ko-KR"/>
-        </w:rPr>
-        <w:t>i</w:t>
-      </w:r>
-      <w:r>
-        <w:rPr>
-          <w:rFonts w:ascii="Times New Roman" w:hAnsi="Times New Roman"/>
-          <w:sz w:val="16"/>
-          <w:szCs w:val="16"/>
-          <w:lang w:eastAsia="ko-KR"/>
-        </w:rPr>
-        <w:t>cated server. The application is available on the web (</w:t>
-      </w:r>
-      <w:hyperlink r:id="rId13" w:history="1">
+        <w:t>application hosted in a dedicated server. The application is available on the web (</w:t>
+      </w:r>
+      <w:hyperlink r:id="rId14" w:history="1">
         <w:r>
           <w:rPr>
             <w:rStyle w:val="Lienhypertexte"/>
@@ -1721,7 +1676,17 @@
           <w:szCs w:val="16"/>
           <w:lang w:eastAsia="ko-KR"/>
         </w:rPr>
-        <w:t xml:space="preserve">very simple </w:t>
+        <w:t xml:space="preserve">very </w:t>
+      </w:r>
+      <w:r>
+        <w:rPr>
+          <w:rFonts w:ascii="Times New Roman" w:hAnsi="Times New Roman"/>
+          <w:sz w:val="16"/>
+          <w:szCs w:val="16"/>
+          <w:lang w:eastAsia="ko-KR"/>
+        </w:rPr>
+        <w:lastRenderedPageBreak/>
+        <w:t xml:space="preserve">simple </w:t>
       </w:r>
       <w:r>
         <w:rPr>
@@ -1739,43 +1704,7 @@
           <w:szCs w:val="16"/>
           <w:lang w:eastAsia="ko-KR"/>
         </w:rPr>
-        <w:t>. More</w:t>
-      </w:r>
-      <w:r>
-        <w:rPr>
-          <w:rFonts w:ascii="Times New Roman" w:hAnsi="Times New Roman"/>
-          <w:sz w:val="16"/>
-          <w:szCs w:val="16"/>
-          <w:lang w:eastAsia="ko-KR"/>
-        </w:rPr>
-        <w:t>o</w:t>
-      </w:r>
-      <w:r>
-        <w:rPr>
-          <w:rFonts w:ascii="Times New Roman" w:hAnsi="Times New Roman"/>
-          <w:sz w:val="16"/>
-          <w:szCs w:val="16"/>
-          <w:lang w:eastAsia="ko-KR"/>
-        </w:rPr>
-        <w:t>ver, it means that the app is available for every exploitation system and every device with no exce</w:t>
-      </w:r>
-      <w:r>
-        <w:rPr>
-          <w:rFonts w:ascii="Times New Roman" w:hAnsi="Times New Roman"/>
-          <w:sz w:val="16"/>
-          <w:szCs w:val="16"/>
-          <w:lang w:eastAsia="ko-KR"/>
-        </w:rPr>
-        <w:t>p</w:t>
-      </w:r>
-      <w:r>
-        <w:rPr>
-          <w:rFonts w:ascii="Times New Roman" w:hAnsi="Times New Roman"/>
-          <w:sz w:val="16"/>
-          <w:szCs w:val="16"/>
-          <w:lang w:eastAsia="ko-KR"/>
-        </w:rPr>
-        <w:t xml:space="preserve">tion. The source code is available on </w:t>
+        <w:t xml:space="preserve">. Moreover, it means that the app is available for every exploitation system and every device with no exception. The source code is available on </w:t>
       </w:r>
       <w:proofErr w:type="spellStart"/>
       <w:r>
@@ -2149,25 +2078,7 @@
           <w:szCs w:val="16"/>
           <w:lang w:val="en-US" w:eastAsia="ko-KR"/>
         </w:rPr>
-        <w:t xml:space="preserve"> provides general information such as nu</w:t>
-      </w:r>
-      <w:r>
-        <w:rPr>
-          <w:i w:val="0"/>
-          <w:sz w:val="16"/>
-          <w:szCs w:val="16"/>
-          <w:lang w:val="en-US" w:eastAsia="ko-KR"/>
-        </w:rPr>
-        <w:t>m</w:t>
-      </w:r>
-      <w:r>
-        <w:rPr>
-          <w:i w:val="0"/>
-          <w:sz w:val="16"/>
-          <w:szCs w:val="16"/>
-          <w:lang w:val="en-US" w:eastAsia="ko-KR"/>
-        </w:rPr>
-        <w:t>ber of markers, total length, number of unique positions and inter marker distances. Statistics are provided for the whole map and chromosome per chromosome. Summary tables are</w:t>
+        <w:t xml:space="preserve"> provides general information such as number of markers, total length, number of unique positions and inter marker distances. Statistics are provided for the whole map and chromosome per chromosome. Summary tables are</w:t>
       </w:r>
       <w:r>
         <w:rPr>
@@ -2251,7 +2162,7 @@
           <w:szCs w:val="16"/>
           <w:lang w:val="en-US" w:eastAsia="ko-KR"/>
         </w:rPr>
-        <w:t xml:space="preserve"> page displays the selec</w:t>
+        <w:t xml:space="preserve"> page displays the selected map in a desired order. A black line represents each map. Each dot represents a genetic marker and information concerning it is available hovering the dot.</w:t>
       </w:r>
       <w:r>
         <w:rPr>
@@ -2260,7 +2171,7 @@
           <w:szCs w:val="16"/>
           <w:lang w:val="en-US" w:eastAsia="ko-KR"/>
         </w:rPr>
-        <w:t>t</w:t>
+        <w:t xml:space="preserve"> </w:t>
       </w:r>
       <w:r>
         <w:rPr>
@@ -2269,43 +2180,7 @@
           <w:szCs w:val="16"/>
           <w:lang w:val="en-US" w:eastAsia="ko-KR"/>
         </w:rPr>
-        <w:t>ed map in a desired order. A black line represents each map. Each dot represents a genetic marker and information concerning it is available hovering the dot.</w:t>
-      </w:r>
-      <w:r>
-        <w:rPr>
-          <w:i w:val="0"/>
-          <w:sz w:val="16"/>
-          <w:szCs w:val="16"/>
-          <w:lang w:val="en-US" w:eastAsia="ko-KR"/>
-        </w:rPr>
-        <w:t xml:space="preserve"> </w:t>
-      </w:r>
-      <w:r>
-        <w:rPr>
-          <w:i w:val="0"/>
-          <w:sz w:val="16"/>
-          <w:szCs w:val="16"/>
-          <w:lang w:val="en-US" w:eastAsia="ko-KR"/>
-        </w:rPr>
-        <w:t>Purple lines link every common marker between two adjacent maps. To have a more global view and detect inter-chromosomal inconsistencies of chromos</w:t>
-      </w:r>
-      <w:r>
-        <w:rPr>
-          <w:i w:val="0"/>
-          <w:sz w:val="16"/>
-          <w:szCs w:val="16"/>
-          <w:lang w:val="en-US" w:eastAsia="ko-KR"/>
-        </w:rPr>
-        <w:t>o</w:t>
-      </w:r>
-      <w:r>
-        <w:rPr>
-          <w:i w:val="0"/>
-          <w:sz w:val="16"/>
-          <w:szCs w:val="16"/>
-          <w:lang w:val="en-US" w:eastAsia="ko-KR"/>
-        </w:rPr>
-        <w:t xml:space="preserve">mal assignment, the </w:t>
+        <w:t xml:space="preserve">Purple lines link every common marker between two adjacent maps. To have a more global view and detect inter-chromosomal inconsistencies of chromosomal assignment, the </w:t>
       </w:r>
       <w:r>
         <w:rPr>
@@ -2407,25 +2282,7 @@
           <w:szCs w:val="16"/>
           <w:lang w:val="en-US" w:eastAsia="ko-KR"/>
         </w:rPr>
-        <w:t>sheet provides info</w:t>
-      </w:r>
-      <w:r>
-        <w:rPr>
-          <w:i w:val="0"/>
-          <w:sz w:val="16"/>
-          <w:szCs w:val="16"/>
-          <w:lang w:val="en-US" w:eastAsia="ko-KR"/>
-        </w:rPr>
-        <w:t>r</w:t>
-      </w:r>
-      <w:r>
-        <w:rPr>
-          <w:i w:val="0"/>
-          <w:sz w:val="16"/>
-          <w:szCs w:val="16"/>
-          <w:lang w:val="en-US" w:eastAsia="ko-KR"/>
-        </w:rPr>
-        <w:t>mation needed to use the application properly.</w:t>
+        <w:t>sheet provides information needed to use the application properly.</w:t>
       </w:r>
     </w:p>
     <w:p>
@@ -2502,43 +2359,7 @@
           <w:szCs w:val="16"/>
           <w:lang w:eastAsia="ko-KR"/>
         </w:rPr>
-        <w:t>ers). A phys</w:t>
-      </w:r>
-      <w:r>
-        <w:rPr>
-          <w:rFonts w:ascii="Times New Roman" w:hAnsi="Times New Roman"/>
-          <w:sz w:val="16"/>
-          <w:szCs w:val="16"/>
-          <w:lang w:eastAsia="ko-KR"/>
-        </w:rPr>
-        <w:t>i</w:t>
-      </w:r>
-      <w:r>
-        <w:rPr>
-          <w:rFonts w:ascii="Times New Roman" w:hAnsi="Times New Roman"/>
-          <w:sz w:val="16"/>
-          <w:szCs w:val="16"/>
-          <w:lang w:eastAsia="ko-KR"/>
-        </w:rPr>
-        <w:t>cal map with the putative position of markers was also available. To invest</w:t>
-      </w:r>
-      <w:r>
-        <w:rPr>
-          <w:rFonts w:ascii="Times New Roman" w:hAnsi="Times New Roman"/>
-          <w:sz w:val="16"/>
-          <w:szCs w:val="16"/>
-          <w:lang w:eastAsia="ko-KR"/>
-        </w:rPr>
-        <w:t>i</w:t>
-      </w:r>
-      <w:r>
-        <w:rPr>
-          <w:rFonts w:ascii="Times New Roman" w:hAnsi="Times New Roman"/>
-          <w:sz w:val="16"/>
-          <w:szCs w:val="16"/>
-          <w:lang w:eastAsia="ko-KR"/>
-        </w:rPr>
-        <w:t>gate the consistency of markers assignments and positions, an important number of comparisons were needed. Existing tools were not adapted for reasons presented above.</w:t>
+        <w:t>ers). A physical map with the putative position of markers was also available. To investigate the consistency of markers assignments and positions, an important number of comparisons were needed. Existing tools were not adapted for reasons presented above.</w:t>
       </w:r>
     </w:p>
     <w:p>
@@ -2588,15 +2409,26 @@
         </w:rPr>
         <w:t xml:space="preserve"> </w:t>
       </w:r>
-      <w:r>
-        <w:rPr>
-          <w:rFonts w:ascii="Times New Roman" w:hAnsi="Times New Roman"/>
-          <w:sz w:val="16"/>
-          <w:szCs w:val="16"/>
-          <w:lang w:eastAsia="ko-KR"/>
-        </w:rPr>
-        <w:t>synthetized-exporting</w:t>
-      </w:r>
+      <w:proofErr w:type="gramStart"/>
+      <w:r>
+        <w:rPr>
+          <w:rFonts w:ascii="Times New Roman" w:hAnsi="Times New Roman"/>
+          <w:sz w:val="16"/>
+          <w:szCs w:val="16"/>
+          <w:lang w:eastAsia="ko-KR"/>
+        </w:rPr>
+        <w:t xml:space="preserve">synthetized </w:t>
+      </w:r>
+      <w:r>
+        <w:rPr>
+          <w:rFonts w:ascii="Times New Roman" w:hAnsi="Times New Roman"/>
+          <w:sz w:val="16"/>
+          <w:szCs w:val="16"/>
+          <w:lang w:eastAsia="ko-KR"/>
+        </w:rPr>
+        <w:t>exporting</w:t>
+      </w:r>
+      <w:proofErr w:type="gramEnd"/>
       <w:r>
         <w:rPr>
           <w:rFonts w:ascii="Times New Roman" w:hAnsi="Times New Roman"/>
@@ -2640,7 +2472,6 @@
           <w:szCs w:val="16"/>
           <w:lang w:val="fr-FR" w:eastAsia="fr-FR"/>
         </w:rPr>
-        <w:lastRenderedPageBreak/>
         <w:drawing>
           <wp:inline distT="0" distB="0" distL="0" distR="0" wp14:anchorId="21B06FAF" wp14:editId="48251A80">
             <wp:extent cx="2984969" cy="1826895"/>
@@ -2659,7 +2490,7 @@
                     </pic:cNvPicPr>
                   </pic:nvPicPr>
                   <pic:blipFill>
-                    <a:blip r:embed="rId14">
+                    <a:blip r:embed="rId15">
                       <a:extLst>
                         <a:ext uri="{28A0092B-C50C-407E-A947-70E740481C1C}">
                           <a14:useLocalDpi xmlns:a14="http://schemas.microsoft.com/office/drawing/2010/main" val="0"/>
@@ -2711,6 +2542,7 @@
           <w:szCs w:val="16"/>
           <w:lang w:val="en-US" w:eastAsia="ko-KR"/>
         </w:rPr>
+        <w:lastRenderedPageBreak/>
         <w:t>Fig. 1</w:t>
       </w:r>
       <w:r>
@@ -2812,43 +2644,7 @@
           <w:szCs w:val="16"/>
           <w:lang w:val="en-US" w:eastAsia="ko-KR"/>
         </w:rPr>
-        <w:t xml:space="preserve"> Each vertical black line illustrates the selected chrom</w:t>
-      </w:r>
-      <w:r>
-        <w:rPr>
-          <w:i w:val="0"/>
-          <w:sz w:val="16"/>
-          <w:szCs w:val="16"/>
-          <w:lang w:val="en-US" w:eastAsia="ko-KR"/>
-        </w:rPr>
-        <w:t>o</w:t>
-      </w:r>
-      <w:r>
-        <w:rPr>
-          <w:i w:val="0"/>
-          <w:sz w:val="16"/>
-          <w:szCs w:val="16"/>
-          <w:lang w:val="en-US" w:eastAsia="ko-KR"/>
-        </w:rPr>
-        <w:t>some of the 4 populations, with a point for each marker. Nu</w:t>
-      </w:r>
-      <w:r>
-        <w:rPr>
-          <w:i w:val="0"/>
-          <w:sz w:val="16"/>
-          <w:szCs w:val="16"/>
-          <w:lang w:val="en-US" w:eastAsia="ko-KR"/>
-        </w:rPr>
-        <w:t>m</w:t>
-      </w:r>
-      <w:r>
-        <w:rPr>
-          <w:i w:val="0"/>
-          <w:sz w:val="16"/>
-          <w:szCs w:val="16"/>
-          <w:lang w:val="en-US" w:eastAsia="ko-KR"/>
-        </w:rPr>
-        <w:t xml:space="preserve">bers on the left side specifies positions in cM. Names of markers are available on hover. </w:t>
+        <w:t xml:space="preserve"> Each vertical black line illustrates the selected chromosome of the 4 populations, with a point for each marker. Numbers on the left side specifies positions in cM. Names of markers are available on hover. </w:t>
       </w:r>
       <w:r>
         <w:rPr>
@@ -3101,23 +2897,7 @@
           <w:sz w:val="12"/>
         </w:rPr>
         <w:tab/>
-        <w:t>Fang Z, Polacco M, Chen S, Schroeder S, Hancock D, Sanchez H, et al. cMap: The comparative genetic map viewer. Bioi</w:t>
-      </w:r>
-      <w:r>
-        <w:rPr>
-          <w:rFonts w:ascii="Helvetica" w:hAnsi="Helvetica"/>
-          <w:noProof/>
-          <w:sz w:val="12"/>
-        </w:rPr>
-        <w:t>n</w:t>
-      </w:r>
-      <w:r>
-        <w:rPr>
-          <w:rFonts w:ascii="Helvetica" w:hAnsi="Helvetica"/>
-          <w:noProof/>
-          <w:sz w:val="12"/>
-        </w:rPr>
-        <w:t>formatics. 2003;19: 416–417. doi:10.1093/bioinformatics/btg012</w:t>
+        <w:t>Fang Z, Polacco M, Chen S, Schroeder S, Hancock D, Sanchez H, et al. cMap: The comparative genetic map viewer. Bioinformatics. 2003;19: 416–417. doi:10.1093/bioinformatics/btg012</w:t>
       </w:r>
     </w:p>
     <w:p>
@@ -8191,7 +7971,7 @@
 </file>
 
 <file path=customXml/itemProps1.xml><?xml version="1.0" encoding="utf-8"?>
-<ds:datastoreItem xmlns:ds="http://schemas.openxmlformats.org/officeDocument/2006/customXml" ds:itemID="{AE1DA4D9-7B46-3549-924A-0B844FCF4F66}">
+<ds:datastoreItem xmlns:ds="http://schemas.openxmlformats.org/officeDocument/2006/customXml" ds:itemID="{CD721F39-97DA-0F48-89F1-000C2ED3B0AE}">
   <ds:schemaRefs>
     <ds:schemaRef ds:uri="http://schemas.openxmlformats.org/officeDocument/2006/bibliography"/>
   </ds:schemaRefs>

</xml_diff>